<commit_message>
Ajout dans game1 du lien pour win ainsi que dans Niveau1 et niveau2 Debut remplissage du compte rendu
</commit_message>
<xml_diff>
--- a/DebutCompteRendu.docx
+++ b/DebutCompteRendu.docx
@@ -4,6 +4,7 @@
   <w:body>
     <w:p>
       <w:pPr>
+        <w:jc w:val="both"/>
         <w:rPr>
           <w:rFonts w:ascii="Calibri" w:hAnsi="Calibri" w:cs="Calibri"/>
           <w:b/>
@@ -35,6 +36,7 @@
         <w:p>
           <w:pPr>
             <w:pStyle w:val="En-ttedetabledesmatires"/>
+            <w:jc w:val="both"/>
           </w:pPr>
           <w:r>
             <w:t>Table des matières</w:t>
@@ -1338,6 +1340,9 @@
           </w:hyperlink>
         </w:p>
         <w:p>
+          <w:pPr>
+            <w:jc w:val="both"/>
+          </w:pPr>
           <w:r>
             <w:rPr>
               <w:b/>
@@ -1349,20 +1354,31 @@
       </w:sdtContent>
     </w:sdt>
     <w:p>
+      <w:pPr>
+        <w:jc w:val="both"/>
+      </w:pPr>
       <w:r>
         <w:br w:type="page"/>
       </w:r>
     </w:p>
     <w:p>
+      <w:pPr>
+        <w:jc w:val="both"/>
+      </w:pPr>
       <w:r>
         <w:lastRenderedPageBreak/>
         <w:t>Attention : toute vos impressions écrans doivent être lisibles !</w:t>
       </w:r>
     </w:p>
-    <w:p/>
+    <w:p>
+      <w:pPr>
+        <w:jc w:val="both"/>
+      </w:pPr>
+    </w:p>
     <w:p>
       <w:pPr>
         <w:pStyle w:val="Titre10"/>
+        <w:jc w:val="both"/>
       </w:pPr>
       <w:bookmarkStart w:id="0" w:name="_Toc92304072"/>
       <w:r>
@@ -1372,6 +1388,7 @@
     </w:p>
     <w:p>
       <w:pPr>
+        <w:jc w:val="both"/>
         <w:rPr>
           <w:rFonts w:ascii="Calibri" w:hAnsi="Calibri" w:cs="Calibri"/>
         </w:rPr>
@@ -1380,6 +1397,7 @@
     <w:p>
       <w:pPr>
         <w:pStyle w:val="Titre2"/>
+        <w:jc w:val="both"/>
         <w:rPr>
           <w:rFonts w:ascii="Calibri" w:hAnsi="Calibri" w:cs="Calibri"/>
         </w:rPr>
@@ -1400,6 +1418,7 @@
           <w:ilvl w:val="0"/>
           <w:numId w:val="0"/>
         </w:numPr>
+        <w:jc w:val="both"/>
         <w:rPr>
           <w:rFonts w:ascii="Calibri" w:hAnsi="Calibri" w:cs="Calibri"/>
         </w:rPr>
@@ -1414,13 +1433,67 @@
     <w:p>
       <w:pPr>
         <w:ind w:firstLine="708"/>
-        <w:rPr>
-          <w:rFonts w:ascii="Calibri" w:hAnsi="Calibri" w:cs="Calibri"/>
-        </w:rPr>
-      </w:pPr>
-      <w:r>
-        <w:rPr>
-          <w:rFonts w:ascii="Calibri" w:hAnsi="Calibri" w:cs="Calibri"/>
+        <w:jc w:val="both"/>
+        <w:rPr>
+          <w:rFonts w:ascii="Calibri" w:hAnsi="Calibri" w:cs="Calibri"/>
+        </w:rPr>
+      </w:pPr>
+      <w:proofErr w:type="spellStart"/>
+      <w:r>
+        <w:rPr>
+          <w:rFonts w:ascii="Calibri" w:hAnsi="Calibri" w:cs="Calibri"/>
+        </w:rPr>
+        <w:t>NomDuJeu</w:t>
+      </w:r>
+      <w:proofErr w:type="spellEnd"/>
+      <w:r>
+        <w:rPr>
+          <w:rFonts w:ascii="Calibri" w:hAnsi="Calibri" w:cs="Calibri"/>
+        </w:rPr>
+        <w:t xml:space="preserve"> est un jeu de plateforme dans lequel l’utilisateur incarne un pingouin. L’objectif est de récupérer les différents morceaux de portail disséminer dans la </w:t>
+      </w:r>
+      <w:proofErr w:type="spellStart"/>
+      <w:r>
+        <w:rPr>
+          <w:rFonts w:ascii="Calibri" w:hAnsi="Calibri" w:cs="Calibri"/>
+        </w:rPr>
+        <w:t>map</w:t>
+      </w:r>
+      <w:proofErr w:type="spellEnd"/>
+      <w:r>
+        <w:rPr>
+          <w:rFonts w:ascii="Calibri" w:hAnsi="Calibri" w:cs="Calibri"/>
+        </w:rPr>
+        <w:t xml:space="preserve"> afin qu’il puisse revenir à sa banquise. Chaque niveau du jeu se trouve sur une </w:t>
+      </w:r>
+      <w:proofErr w:type="spellStart"/>
+      <w:r>
+        <w:rPr>
+          <w:rFonts w:ascii="Calibri" w:hAnsi="Calibri" w:cs="Calibri"/>
+        </w:rPr>
+        <w:t>map</w:t>
+      </w:r>
+      <w:proofErr w:type="spellEnd"/>
+      <w:r>
+        <w:rPr>
+          <w:rFonts w:ascii="Calibri" w:hAnsi="Calibri" w:cs="Calibri"/>
+        </w:rPr>
+        <w:t xml:space="preserve"> différente.</w:t>
+      </w:r>
+    </w:p>
+    <w:p>
+      <w:pPr>
+        <w:ind w:firstLine="708"/>
+        <w:jc w:val="both"/>
+        <w:rPr>
+          <w:rFonts w:ascii="Calibri" w:hAnsi="Calibri" w:cs="Calibri"/>
+          <w:i/>
+        </w:rPr>
+      </w:pPr>
+      <w:r>
+        <w:rPr>
+          <w:rFonts w:ascii="Calibri" w:hAnsi="Calibri" w:cs="Calibri"/>
+          <w:i/>
         </w:rPr>
         <w:t>Genre et principe du jeu, but du joueur.</w:t>
       </w:r>
@@ -1428,19 +1501,23 @@
     <w:p>
       <w:pPr>
         <w:ind w:firstLine="708"/>
-        <w:rPr>
-          <w:rFonts w:ascii="Calibri" w:hAnsi="Calibri" w:cs="Calibri"/>
-        </w:rPr>
-      </w:pPr>
-      <w:r>
-        <w:rPr>
-          <w:rFonts w:ascii="Calibri" w:hAnsi="Calibri" w:cs="Calibri"/>
+        <w:jc w:val="both"/>
+        <w:rPr>
+          <w:rFonts w:ascii="Calibri" w:hAnsi="Calibri" w:cs="Calibri"/>
+          <w:i/>
+        </w:rPr>
+      </w:pPr>
+      <w:r>
+        <w:rPr>
+          <w:rFonts w:ascii="Calibri" w:hAnsi="Calibri" w:cs="Calibri"/>
+          <w:i/>
         </w:rPr>
         <w:t>Impressions écran, avec des phrases introductives et explicatives.</w:t>
       </w:r>
     </w:p>
     <w:p>
       <w:pPr>
+        <w:jc w:val="both"/>
         <w:rPr>
           <w:rFonts w:ascii="Calibri" w:hAnsi="Calibri" w:cs="Calibri"/>
         </w:rPr>
@@ -1449,6 +1526,7 @@
     <w:p>
       <w:pPr>
         <w:pStyle w:val="Titre2"/>
+        <w:jc w:val="both"/>
         <w:rPr>
           <w:rFonts w:ascii="Calibri" w:hAnsi="Calibri" w:cs="Calibri"/>
         </w:rPr>
@@ -1470,22 +1548,679 @@
     </w:p>
     <w:p>
       <w:pPr>
-        <w:rPr>
-          <w:rFonts w:ascii="Calibri" w:hAnsi="Calibri" w:cs="Calibri"/>
-        </w:rPr>
-      </w:pPr>
-    </w:p>
-    <w:p>
-      <w:pPr>
-        <w:rPr>
-          <w:rFonts w:ascii="Calibri" w:hAnsi="Calibri" w:cs="Calibri"/>
-        </w:rPr>
-      </w:pPr>
-      <w:r>
-        <w:rPr>
-          <w:rFonts w:ascii="Calibri" w:hAnsi="Calibri" w:cs="Calibri"/>
-        </w:rPr>
-        <w:t xml:space="preserve">         Règle du jeu </w:t>
+        <w:jc w:val="both"/>
+        <w:rPr>
+          <w:rFonts w:ascii="Calibri" w:hAnsi="Calibri" w:cs="Calibri"/>
+        </w:rPr>
+      </w:pPr>
+    </w:p>
+    <w:p>
+      <w:pPr>
+        <w:ind w:left="653"/>
+        <w:jc w:val="both"/>
+        <w:rPr>
+          <w:rFonts w:ascii="Calibri" w:hAnsi="Calibri" w:cs="Calibri"/>
+        </w:rPr>
+      </w:pPr>
+      <w:r>
+        <w:rPr>
+          <w:rFonts w:ascii="Calibri" w:hAnsi="Calibri" w:cs="Calibri"/>
+        </w:rPr>
+        <w:t>Durant la partie, le joueur est susceptible de rencontrer différent prédateur. Le pingouin pourra se défendre mais s’il se fait toucher il perdra une de ses vies. Lorsque le pingouin perd ses trois vies ou tombe dans le vide, il meurt et la partie se termine.</w:t>
+      </w:r>
+    </w:p>
+    <w:p>
+      <w:pPr>
+        <w:keepNext/>
+        <w:ind w:left="653"/>
+        <w:jc w:val="both"/>
+      </w:pPr>
+      <w:r>
+        <w:rPr>
+          <w:noProof/>
+        </w:rPr>
+        <mc:AlternateContent>
+          <mc:Choice Requires="wps">
+            <w:drawing>
+              <wp:anchor distT="0" distB="0" distL="114300" distR="114300" simplePos="0" relativeHeight="251668480" behindDoc="0" locked="0" layoutInCell="1" allowOverlap="1" wp14:anchorId="7FAD47BD" wp14:editId="50A3473B">
+                <wp:simplePos x="0" y="0"/>
+                <wp:positionH relativeFrom="column">
+                  <wp:posOffset>782320</wp:posOffset>
+                </wp:positionH>
+                <wp:positionV relativeFrom="paragraph">
+                  <wp:posOffset>450215</wp:posOffset>
+                </wp:positionV>
+                <wp:extent cx="914400" cy="635"/>
+                <wp:effectExtent l="0" t="0" r="0" b="0"/>
+                <wp:wrapSquare wrapText="bothSides"/>
+                <wp:docPr id="13" name="Zone de texte 13"/>
+                <wp:cNvGraphicFramePr/>
+                <a:graphic xmlns:a="http://schemas.openxmlformats.org/drawingml/2006/main">
+                  <a:graphicData uri="http://schemas.microsoft.com/office/word/2010/wordprocessingShape">
+                    <wps:wsp>
+                      <wps:cNvSpPr txBox="1"/>
+                      <wps:spPr>
+                        <a:xfrm>
+                          <a:off x="0" y="0"/>
+                          <a:ext cx="914400" cy="635"/>
+                        </a:xfrm>
+                        <a:prstGeom prst="rect">
+                          <a:avLst/>
+                        </a:prstGeom>
+                        <a:solidFill>
+                          <a:prstClr val="white"/>
+                        </a:solidFill>
+                        <a:ln>
+                          <a:noFill/>
+                        </a:ln>
+                      </wps:spPr>
+                      <wps:txbx>
+                        <w:txbxContent>
+                          <w:p>
+                            <w:pPr>
+                              <w:pStyle w:val="Lgende"/>
+                              <w:rPr>
+                                <w:noProof/>
+                                <w:sz w:val="24"/>
+                                <w:szCs w:val="24"/>
+                              </w:rPr>
+                            </w:pPr>
+                            <w:r>
+                              <w:t xml:space="preserve">Barre de vie </w:t>
+                            </w:r>
+                          </w:p>
+                        </w:txbxContent>
+                      </wps:txbx>
+                      <wps:bodyPr rot="0" spcFirstLastPara="0" vertOverflow="overflow" horzOverflow="overflow" vert="horz" wrap="square" lIns="0" tIns="0" rIns="0" bIns="0" numCol="1" spcCol="0" rtlCol="0" fromWordArt="0" anchor="t" anchorCtr="0" forceAA="0" compatLnSpc="1">
+                        <a:prstTxWarp prst="textNoShape">
+                          <a:avLst/>
+                        </a:prstTxWarp>
+                        <a:spAutoFit/>
+                      </wps:bodyPr>
+                    </wps:wsp>
+                  </a:graphicData>
+                </a:graphic>
+              </wp:anchor>
+            </w:drawing>
+          </mc:Choice>
+          <mc:Fallback>
+            <w:pict>
+              <v:shapetype w14:anchorId="7FAD47BD" id="_x0000_t202" coordsize="21600,21600" o:spt="202" path="m,l,21600r21600,l21600,xe">
+                <v:stroke joinstyle="miter"/>
+                <v:path gradientshapeok="t" o:connecttype="rect"/>
+              </v:shapetype>
+              <v:shape id="Zone de texte 13" o:spid="_x0000_s1026" type="#_x0000_t202" style="position:absolute;left:0;text-align:left;margin-left:61.6pt;margin-top:35.45pt;width:1in;height:.05pt;z-index:251668480;visibility:visible;mso-wrap-style:square;mso-wrap-distance-left:9pt;mso-wrap-distance-top:0;mso-wrap-distance-right:9pt;mso-wrap-distance-bottom:0;mso-position-horizontal:absolute;mso-position-horizontal-relative:text;mso-position-vertical:absolute;mso-position-vertical-relative:text;v-text-anchor:top" o:gfxdata="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" stroked="f">
+                <v:textbox style="mso-fit-shape-to-text:t" inset="0,0,0,0">
+                  <w:txbxContent>
+                    <w:p>
+                      <w:pPr>
+                        <w:pStyle w:val="Lgende"/>
+                        <w:rPr>
+                          <w:noProof/>
+                          <w:sz w:val="24"/>
+                          <w:szCs w:val="24"/>
+                        </w:rPr>
+                      </w:pPr>
+                      <w:r>
+                        <w:t xml:space="preserve">Barre de vie </w:t>
+                      </w:r>
+                    </w:p>
+                  </w:txbxContent>
+                </v:textbox>
+                <w10:wrap type="square"/>
+              </v:shape>
+            </w:pict>
+          </mc:Fallback>
+        </mc:AlternateContent>
+      </w:r>
+      <w:r>
+        <w:rPr>
+          <w:noProof/>
+        </w:rPr>
+        <w:drawing>
+          <wp:anchor distT="0" distB="0" distL="114300" distR="114300" simplePos="0" relativeHeight="251666432" behindDoc="0" locked="0" layoutInCell="1" allowOverlap="1" wp14:anchorId="0D2129E9" wp14:editId="01A4818F">
+            <wp:simplePos x="0" y="0"/>
+            <wp:positionH relativeFrom="column">
+              <wp:posOffset>782376</wp:posOffset>
+            </wp:positionH>
+            <wp:positionV relativeFrom="paragraph">
+              <wp:posOffset>97651</wp:posOffset>
+            </wp:positionV>
+            <wp:extent cx="906145" cy="295910"/>
+            <wp:effectExtent l="0" t="0" r="8255" b="8890"/>
+            <wp:wrapSquare wrapText="bothSides"/>
+            <wp:docPr id="10" name="Image 10"/>
+            <wp:cNvGraphicFramePr>
+              <a:graphicFrameLocks xmlns:a="http://schemas.openxmlformats.org/drawingml/2006/main" noChangeAspect="1"/>
+            </wp:cNvGraphicFramePr>
+            <a:graphic xmlns:a="http://schemas.openxmlformats.org/drawingml/2006/main">
+              <a:graphicData uri="http://schemas.openxmlformats.org/drawingml/2006/picture">
+                <pic:pic xmlns:pic="http://schemas.openxmlformats.org/drawingml/2006/picture">
+                  <pic:nvPicPr>
+                    <pic:cNvPr id="1" name=""/>
+                    <pic:cNvPicPr/>
+                  </pic:nvPicPr>
+                  <pic:blipFill>
+                    <a:blip r:embed="rId8">
+                      <a:extLst>
+                        <a:ext uri="{28A0092B-C50C-407E-A947-70E740481C1C}">
+                          <a14:useLocalDpi xmlns:a14="http://schemas.microsoft.com/office/drawing/2010/main" val="0"/>
+                        </a:ext>
+                      </a:extLst>
+                    </a:blip>
+                    <a:stretch>
+                      <a:fillRect/>
+                    </a:stretch>
+                  </pic:blipFill>
+                  <pic:spPr>
+                    <a:xfrm>
+                      <a:off x="0" y="0"/>
+                      <a:ext cx="906145" cy="295910"/>
+                    </a:xfrm>
+                    <a:prstGeom prst="rect">
+                      <a:avLst/>
+                    </a:prstGeom>
+                  </pic:spPr>
+                </pic:pic>
+              </a:graphicData>
+            </a:graphic>
+          </wp:anchor>
+        </w:drawing>
+      </w:r>
+    </w:p>
+    <w:p>
+      <w:pPr>
+        <w:ind w:left="653"/>
+        <w:jc w:val="both"/>
+        <w:rPr>
+          <w:rFonts w:ascii="Calibri" w:hAnsi="Calibri" w:cs="Calibri"/>
+        </w:rPr>
+      </w:pPr>
+    </w:p>
+    <w:p>
+      <w:pPr>
+        <w:ind w:left="653"/>
+        <w:jc w:val="both"/>
+        <w:rPr>
+          <w:rFonts w:ascii="Calibri" w:hAnsi="Calibri" w:cs="Calibri"/>
+        </w:rPr>
+      </w:pPr>
+    </w:p>
+    <w:p>
+      <w:pPr>
+        <w:ind w:left="653"/>
+        <w:jc w:val="both"/>
+        <w:rPr>
+          <w:rFonts w:ascii="Calibri" w:hAnsi="Calibri" w:cs="Calibri"/>
+        </w:rPr>
+      </w:pPr>
+    </w:p>
+    <w:p>
+      <w:pPr>
+        <w:ind w:left="653"/>
+        <w:jc w:val="both"/>
+        <w:rPr>
+          <w:rFonts w:ascii="Calibri" w:hAnsi="Calibri" w:cs="Calibri"/>
+        </w:rPr>
+      </w:pPr>
+      <w:r>
+        <w:rPr>
+          <w:rFonts w:ascii="Calibri" w:hAnsi="Calibri" w:cs="Calibri"/>
+        </w:rPr>
+        <w:t>Les contrôle :</w:t>
+      </w:r>
+    </w:p>
+    <w:p>
+      <w:pPr>
+        <w:pStyle w:val="Paragraphedeliste"/>
+        <w:numPr>
+          <w:ilvl w:val="0"/>
+          <w:numId w:val="30"/>
+        </w:numPr>
+        <w:jc w:val="both"/>
+        <w:rPr>
+          <w:rFonts w:ascii="Calibri" w:hAnsi="Calibri" w:cs="Calibri"/>
+        </w:rPr>
+      </w:pPr>
+      <w:r>
+        <w:rPr>
+          <w:rFonts w:ascii="Calibri" w:hAnsi="Calibri" w:cs="Calibri"/>
+        </w:rPr>
+        <w:t>Afficher le menu : Tab</w:t>
+      </w:r>
+    </w:p>
+    <w:p>
+      <w:pPr>
+        <w:pStyle w:val="Paragraphedeliste"/>
+        <w:numPr>
+          <w:ilvl w:val="0"/>
+          <w:numId w:val="30"/>
+        </w:numPr>
+        <w:jc w:val="both"/>
+        <w:rPr>
+          <w:rFonts w:ascii="Calibri" w:hAnsi="Calibri" w:cs="Calibri"/>
+        </w:rPr>
+      </w:pPr>
+      <w:r>
+        <w:rPr>
+          <w:rFonts w:ascii="Calibri" w:hAnsi="Calibri" w:cs="Calibri"/>
+        </w:rPr>
+        <w:t>Afficher les règles :</w:t>
+      </w:r>
+    </w:p>
+    <w:p>
+      <w:pPr>
+        <w:pStyle w:val="Paragraphedeliste"/>
+        <w:numPr>
+          <w:ilvl w:val="0"/>
+          <w:numId w:val="30"/>
+        </w:numPr>
+        <w:jc w:val="both"/>
+        <w:rPr>
+          <w:rFonts w:ascii="Calibri" w:hAnsi="Calibri" w:cs="Calibri"/>
+        </w:rPr>
+      </w:pPr>
+      <w:r>
+        <w:rPr>
+          <w:rFonts w:ascii="Calibri" w:hAnsi="Calibri" w:cs="Calibri"/>
+        </w:rPr>
+        <w:t>Afficher les niveaux :</w:t>
+      </w:r>
+    </w:p>
+    <w:p>
+      <w:pPr>
+        <w:ind w:left="653"/>
+        <w:jc w:val="both"/>
+        <w:rPr>
+          <w:rFonts w:ascii="Calibri" w:hAnsi="Calibri" w:cs="Calibri"/>
+        </w:rPr>
+      </w:pPr>
+    </w:p>
+    <w:p>
+      <w:pPr>
+        <w:ind w:left="653"/>
+        <w:jc w:val="both"/>
+        <w:rPr>
+          <w:rFonts w:ascii="Calibri" w:hAnsi="Calibri" w:cs="Calibri"/>
+        </w:rPr>
+      </w:pPr>
+      <w:r>
+        <w:rPr>
+          <w:rFonts w:ascii="Calibri" w:hAnsi="Calibri" w:cs="Calibri"/>
+        </w:rPr>
+        <w:t>Les déplacements :</w:t>
+      </w:r>
+    </w:p>
+    <w:p>
+      <w:pPr>
+        <w:ind w:left="653"/>
+        <w:jc w:val="both"/>
+        <w:rPr>
+          <w:rFonts w:ascii="Calibri" w:hAnsi="Calibri" w:cs="Calibri"/>
+        </w:rPr>
+      </w:pPr>
+      <w:r>
+        <w:rPr>
+          <w:rFonts w:ascii="Calibri" w:hAnsi="Calibri" w:cs="Calibri"/>
+        </w:rPr>
+        <w:t>Le pingouin peut marcher, a droite ou a gauche avec les flèches respective.</w:t>
+      </w:r>
+    </w:p>
+    <w:p>
+      <w:pPr>
+        <w:ind w:left="653"/>
+        <w:jc w:val="both"/>
+        <w:rPr>
+          <w:rFonts w:ascii="Calibri" w:hAnsi="Calibri" w:cs="Calibri"/>
+        </w:rPr>
+      </w:pPr>
+      <w:r>
+        <w:rPr>
+          <w:rFonts w:ascii="Calibri" w:hAnsi="Calibri" w:cs="Calibri"/>
+        </w:rPr>
+        <w:t xml:space="preserve">Pour sauter, touche espace. Attention, le pingouin ne peut sauter que </w:t>
+      </w:r>
+      <w:r>
+        <w:rPr>
+          <w:rFonts w:ascii="Calibri" w:hAnsi="Calibri" w:cs="Calibri"/>
+        </w:rPr>
+        <w:t>s’il</w:t>
+      </w:r>
+      <w:r>
+        <w:rPr>
+          <w:rFonts w:ascii="Calibri" w:hAnsi="Calibri" w:cs="Calibri"/>
+        </w:rPr>
+        <w:t xml:space="preserve"> a un contact avec le sol.</w:t>
+      </w:r>
+    </w:p>
+    <w:p>
+      <w:pPr>
+        <w:ind w:left="653"/>
+        <w:jc w:val="both"/>
+        <w:rPr>
+          <w:rFonts w:ascii="Calibri" w:hAnsi="Calibri" w:cs="Calibri"/>
+        </w:rPr>
+      </w:pPr>
+      <w:r>
+        <w:rPr>
+          <w:rFonts w:ascii="Calibri" w:hAnsi="Calibri" w:cs="Calibri"/>
+        </w:rPr>
+        <w:t>Pour glisser, la flèche du bas. Ainsi, le pingouin se déplacera plus vite.</w:t>
+      </w:r>
+    </w:p>
+    <w:p>
+      <w:pPr>
+        <w:ind w:left="653"/>
+        <w:jc w:val="both"/>
+        <w:rPr>
+          <w:rFonts w:ascii="Calibri" w:hAnsi="Calibri" w:cs="Calibri"/>
+        </w:rPr>
+      </w:pPr>
+      <w:r>
+        <w:rPr>
+          <w:rFonts w:ascii="Calibri" w:hAnsi="Calibri" w:cs="Calibri"/>
+        </w:rPr>
+        <w:t xml:space="preserve">Le pingouin peut attaquer </w:t>
+      </w:r>
+      <w:r>
+        <w:rPr>
+          <w:rFonts w:ascii="Calibri" w:hAnsi="Calibri" w:cs="Calibri"/>
+        </w:rPr>
+        <w:t>ses ennemis</w:t>
+      </w:r>
+      <w:r>
+        <w:rPr>
+          <w:rFonts w:ascii="Calibri" w:hAnsi="Calibri" w:cs="Calibri"/>
+        </w:rPr>
+        <w:t xml:space="preserve"> en leur sautant dessus ou avec la touche « entrer »</w:t>
+      </w:r>
+      <w:r>
+        <w:rPr>
+          <w:rFonts w:ascii="Calibri" w:hAnsi="Calibri" w:cs="Calibri"/>
+        </w:rPr>
+        <w:t>, lui faisant lancer une boule de neige devant lui.</w:t>
+      </w:r>
+    </w:p>
+    <w:p>
+      <w:pPr>
+        <w:ind w:left="653"/>
+        <w:jc w:val="both"/>
+        <w:rPr>
+          <w:rFonts w:ascii="Calibri" w:hAnsi="Calibri" w:cs="Calibri"/>
+        </w:rPr>
+      </w:pPr>
+    </w:p>
+    <w:p>
+      <w:pPr>
+        <w:ind w:left="653"/>
+        <w:jc w:val="both"/>
+        <w:rPr>
+          <w:rFonts w:ascii="Calibri" w:hAnsi="Calibri" w:cs="Calibri"/>
+        </w:rPr>
+      </w:pPr>
+      <w:r>
+        <w:rPr>
+          <w:rFonts w:ascii="Calibri" w:hAnsi="Calibri" w:cs="Calibri"/>
+          <w:noProof/>
+        </w:rPr>
+        <w:drawing>
+          <wp:anchor distT="0" distB="0" distL="114300" distR="114300" simplePos="0" relativeHeight="251669504" behindDoc="0" locked="0" layoutInCell="1" allowOverlap="1" wp14:anchorId="00B8D134" wp14:editId="4C8E603F">
+            <wp:simplePos x="0" y="0"/>
+            <wp:positionH relativeFrom="column">
+              <wp:posOffset>5815330</wp:posOffset>
+            </wp:positionH>
+            <wp:positionV relativeFrom="paragraph">
+              <wp:posOffset>182549</wp:posOffset>
+            </wp:positionV>
+            <wp:extent cx="254635" cy="309880"/>
+            <wp:effectExtent l="0" t="0" r="0" b="0"/>
+            <wp:wrapSquare wrapText="bothSides"/>
+            <wp:docPr id="14" name="Image 14"/>
+            <wp:cNvGraphicFramePr>
+              <a:graphicFrameLocks xmlns:a="http://schemas.openxmlformats.org/drawingml/2006/main" noChangeAspect="1"/>
+            </wp:cNvGraphicFramePr>
+            <a:graphic xmlns:a="http://schemas.openxmlformats.org/drawingml/2006/main">
+              <a:graphicData uri="http://schemas.openxmlformats.org/drawingml/2006/picture">
+                <pic:pic xmlns:pic="http://schemas.openxmlformats.org/drawingml/2006/picture">
+                  <pic:nvPicPr>
+                    <pic:cNvPr id="14" name="spritCoin.png"/>
+                    <pic:cNvPicPr/>
+                  </pic:nvPicPr>
+                  <pic:blipFill rotWithShape="1">
+                    <a:blip r:embed="rId9" cstate="print">
+                      <a:extLst>
+                        <a:ext uri="{28A0092B-C50C-407E-A947-70E740481C1C}">
+                          <a14:useLocalDpi xmlns:a14="http://schemas.microsoft.com/office/drawing/2010/main" val="0"/>
+                        </a:ext>
+                      </a:extLst>
+                    </a:blip>
+                    <a:srcRect l="85234" t="5197" r="1508" b="62583"/>
+                    <a:stretch/>
+                  </pic:blipFill>
+                  <pic:spPr bwMode="auto">
+                    <a:xfrm>
+                      <a:off x="0" y="0"/>
+                      <a:ext cx="254635" cy="309880"/>
+                    </a:xfrm>
+                    <a:prstGeom prst="rect">
+                      <a:avLst/>
+                    </a:prstGeom>
+                    <a:ln>
+                      <a:noFill/>
+                    </a:ln>
+                    <a:extLst>
+                      <a:ext uri="{53640926-AAD7-44D8-BBD7-CCE9431645EC}">
+                        <a14:shadowObscured xmlns:a14="http://schemas.microsoft.com/office/drawing/2010/main"/>
+                      </a:ext>
+                    </a:extLst>
+                  </pic:spPr>
+                </pic:pic>
+              </a:graphicData>
+            </a:graphic>
+            <wp14:sizeRelH relativeFrom="margin">
+              <wp14:pctWidth>0</wp14:pctWidth>
+            </wp14:sizeRelH>
+            <wp14:sizeRelV relativeFrom="margin">
+              <wp14:pctHeight>0</wp14:pctHeight>
+            </wp14:sizeRelV>
+          </wp:anchor>
+        </w:drawing>
+      </w:r>
+      <w:r>
+        <w:rPr>
+          <w:rFonts w:ascii="Calibri" w:hAnsi="Calibri" w:cs="Calibri"/>
+        </w:rPr>
+        <w:t>Les éléments récoltables :</w:t>
+      </w:r>
+    </w:p>
+    <w:p>
+      <w:pPr>
+        <w:pStyle w:val="Paragraphedeliste"/>
+        <w:numPr>
+          <w:ilvl w:val="0"/>
+          <w:numId w:val="29"/>
+        </w:numPr>
+        <w:jc w:val="both"/>
+        <w:rPr>
+          <w:rFonts w:ascii="Calibri" w:hAnsi="Calibri" w:cs="Calibri"/>
+        </w:rPr>
+      </w:pPr>
+      <w:r>
+        <w:rPr>
+          <w:rFonts w:ascii="Calibri" w:hAnsi="Calibri" w:cs="Calibri"/>
+        </w:rPr>
+        <w:t>Les pièces : Attention, si les pièces peuvent redonner de la vie lorsque le pingouin en a perdu, celles-ci peuvent également le faire ralentir par leur poids !</w:t>
+      </w:r>
+    </w:p>
+    <w:p>
+      <w:pPr>
+        <w:pStyle w:val="Paragraphedeliste"/>
+        <w:numPr>
+          <w:ilvl w:val="0"/>
+          <w:numId w:val="29"/>
+        </w:numPr>
+        <w:jc w:val="both"/>
+        <w:rPr>
+          <w:rFonts w:ascii="Calibri" w:hAnsi="Calibri" w:cs="Calibri"/>
+        </w:rPr>
+      </w:pPr>
+      <w:r>
+        <w:rPr>
+          <w:rFonts w:ascii="Calibri" w:hAnsi="Calibri" w:cs="Calibri"/>
+          <w:noProof/>
+        </w:rPr>
+        <w:drawing>
+          <wp:anchor distT="0" distB="0" distL="114300" distR="114300" simplePos="0" relativeHeight="251670528" behindDoc="0" locked="0" layoutInCell="1" allowOverlap="1" wp14:anchorId="65DF8FEC" wp14:editId="7E0CDBFA">
+            <wp:simplePos x="0" y="0"/>
+            <wp:positionH relativeFrom="margin">
+              <wp:align>right</wp:align>
+            </wp:positionH>
+            <wp:positionV relativeFrom="paragraph">
+              <wp:posOffset>371475</wp:posOffset>
+            </wp:positionV>
+            <wp:extent cx="254000" cy="514985"/>
+            <wp:effectExtent l="0" t="0" r="0" b="0"/>
+            <wp:wrapSquare wrapText="bothSides"/>
+            <wp:docPr id="15" name="Image 15"/>
+            <wp:cNvGraphicFramePr>
+              <a:graphicFrameLocks xmlns:a="http://schemas.openxmlformats.org/drawingml/2006/main" noChangeAspect="1"/>
+            </wp:cNvGraphicFramePr>
+            <a:graphic xmlns:a="http://schemas.openxmlformats.org/drawingml/2006/main">
+              <a:graphicData uri="http://schemas.openxmlformats.org/drawingml/2006/picture">
+                <pic:pic xmlns:pic="http://schemas.openxmlformats.org/drawingml/2006/picture">
+                  <pic:nvPicPr>
+                    <pic:cNvPr id="15" name="Portal.png"/>
+                    <pic:cNvPicPr/>
+                  </pic:nvPicPr>
+                  <pic:blipFill rotWithShape="1">
+                    <a:blip r:embed="rId10">
+                      <a:extLst>
+                        <a:ext uri="{28A0092B-C50C-407E-A947-70E740481C1C}">
+                          <a14:useLocalDpi xmlns:a14="http://schemas.microsoft.com/office/drawing/2010/main" val="0"/>
+                        </a:ext>
+                      </a:extLst>
+                    </a:blip>
+                    <a:srcRect l="16500" t="6933" r="78818" b="67775"/>
+                    <a:stretch/>
+                  </pic:blipFill>
+                  <pic:spPr bwMode="auto">
+                    <a:xfrm>
+                      <a:off x="0" y="0"/>
+                      <a:ext cx="254000" cy="514985"/>
+                    </a:xfrm>
+                    <a:prstGeom prst="rect">
+                      <a:avLst/>
+                    </a:prstGeom>
+                    <a:ln>
+                      <a:noFill/>
+                    </a:ln>
+                    <a:extLst>
+                      <a:ext uri="{53640926-AAD7-44D8-BBD7-CCE9431645EC}">
+                        <a14:shadowObscured xmlns:a14="http://schemas.microsoft.com/office/drawing/2010/main"/>
+                      </a:ext>
+                    </a:extLst>
+                  </pic:spPr>
+                </pic:pic>
+              </a:graphicData>
+            </a:graphic>
+          </wp:anchor>
+        </w:drawing>
+      </w:r>
+      <w:r>
+        <w:rPr>
+          <w:noProof/>
+        </w:rPr>
+        <w:drawing>
+          <wp:anchor distT="0" distB="0" distL="114300" distR="114300" simplePos="0" relativeHeight="251665408" behindDoc="0" locked="0" layoutInCell="1" allowOverlap="1" wp14:anchorId="76F4633B" wp14:editId="36A629C9">
+            <wp:simplePos x="0" y="0"/>
+            <wp:positionH relativeFrom="column">
+              <wp:posOffset>5688054</wp:posOffset>
+            </wp:positionH>
+            <wp:positionV relativeFrom="paragraph">
+              <wp:posOffset>8890</wp:posOffset>
+            </wp:positionV>
+            <wp:extent cx="506095" cy="289560"/>
+            <wp:effectExtent l="0" t="0" r="8255" b="0"/>
+            <wp:wrapSquare wrapText="bothSides"/>
+            <wp:docPr id="12" name="Image 12"/>
+            <wp:cNvGraphicFramePr>
+              <a:graphicFrameLocks xmlns:a="http://schemas.openxmlformats.org/drawingml/2006/main" noChangeAspect="1"/>
+            </wp:cNvGraphicFramePr>
+            <a:graphic xmlns:a="http://schemas.openxmlformats.org/drawingml/2006/main">
+              <a:graphicData uri="http://schemas.openxmlformats.org/drawingml/2006/picture">
+                <pic:pic xmlns:pic="http://schemas.openxmlformats.org/drawingml/2006/picture">
+                  <pic:nvPicPr>
+                    <pic:cNvPr id="1" name=""/>
+                    <pic:cNvPicPr/>
+                  </pic:nvPicPr>
+                  <pic:blipFill>
+                    <a:blip r:embed="rId11" cstate="print">
+                      <a:extLst>
+                        <a:ext uri="{28A0092B-C50C-407E-A947-70E740481C1C}">
+                          <a14:useLocalDpi xmlns:a14="http://schemas.microsoft.com/office/drawing/2010/main" val="0"/>
+                        </a:ext>
+                      </a:extLst>
+                    </a:blip>
+                    <a:stretch>
+                      <a:fillRect/>
+                    </a:stretch>
+                  </pic:blipFill>
+                  <pic:spPr>
+                    <a:xfrm>
+                      <a:off x="0" y="0"/>
+                      <a:ext cx="506095" cy="289560"/>
+                    </a:xfrm>
+                    <a:prstGeom prst="rect">
+                      <a:avLst/>
+                    </a:prstGeom>
+                  </pic:spPr>
+                </pic:pic>
+              </a:graphicData>
+            </a:graphic>
+            <wp14:sizeRelH relativeFrom="margin">
+              <wp14:pctWidth>0</wp14:pctWidth>
+            </wp14:sizeRelH>
+            <wp14:sizeRelV relativeFrom="margin">
+              <wp14:pctHeight>0</wp14:pctHeight>
+            </wp14:sizeRelV>
+          </wp:anchor>
+        </w:drawing>
+      </w:r>
+      <w:r>
+        <w:rPr>
+          <w:rFonts w:ascii="Calibri" w:hAnsi="Calibri" w:cs="Calibri"/>
+        </w:rPr>
+        <w:t>Les morceaux de portail : Afin de remporter le niveau, il est nécessaire de tous les récolter. Leur nombre dépend du niveau, il est affiché sous la barre de vie, en haut à gauche de l’écran.</w:t>
+      </w:r>
+    </w:p>
+    <w:p>
+      <w:pPr>
+        <w:pStyle w:val="Paragraphedeliste"/>
+        <w:ind w:left="1013"/>
+        <w:jc w:val="both"/>
+        <w:rPr>
+          <w:rFonts w:ascii="Calibri" w:hAnsi="Calibri" w:cs="Calibri"/>
+        </w:rPr>
+      </w:pPr>
+      <w:r>
+        <w:rPr>
+          <w:noProof/>
+        </w:rPr>
+        <w:t xml:space="preserve"> </w:t>
+      </w:r>
+    </w:p>
+    <w:p>
+      <w:pPr>
+        <w:jc w:val="both"/>
+        <w:rPr>
+          <w:rFonts w:ascii="Calibri" w:hAnsi="Calibri" w:cs="Calibri"/>
+        </w:rPr>
+      </w:pPr>
+      <w:r>
+        <w:rPr>
+          <w:rFonts w:ascii="Calibri" w:hAnsi="Calibri" w:cs="Calibri"/>
+        </w:rPr>
+        <w:t xml:space="preserve">Règle du jeu </w:t>
       </w:r>
       <w:r>
         <w:rPr>
@@ -1508,13 +2243,15 @@
     </w:p>
     <w:p>
       <w:pPr>
-        <w:rPr>
-          <w:rFonts w:ascii="Calibri" w:hAnsi="Calibri" w:cs="Calibri"/>
-        </w:rPr>
-      </w:pPr>
-    </w:p>
-    <w:p>
-      <w:pPr>
+        <w:jc w:val="both"/>
+        <w:rPr>
+          <w:rFonts w:ascii="Calibri" w:hAnsi="Calibri" w:cs="Calibri"/>
+        </w:rPr>
+      </w:pPr>
+    </w:p>
+    <w:p>
+      <w:pPr>
+        <w:jc w:val="both"/>
         <w:rPr>
           <w:rFonts w:ascii="Calibri" w:hAnsi="Calibri" w:cs="Calibri"/>
         </w:rPr>
@@ -1523,6 +2260,7 @@
     <w:p>
       <w:pPr>
         <w:pStyle w:val="Titre2"/>
+        <w:jc w:val="both"/>
         <w:rPr>
           <w:rFonts w:ascii="Calibri" w:hAnsi="Calibri" w:cs="Calibri"/>
         </w:rPr>
@@ -1538,6 +2276,7 @@
     </w:p>
     <w:p>
       <w:pPr>
+        <w:jc w:val="both"/>
         <w:rPr>
           <w:rFonts w:ascii="Calibri" w:hAnsi="Calibri" w:cs="Calibri"/>
         </w:rPr>
@@ -1578,7 +2317,7 @@
                     <pic:cNvPicPr/>
                   </pic:nvPicPr>
                   <pic:blipFill rotWithShape="1">
-                    <a:blip r:embed="rId8" cstate="print">
+                    <a:blip r:embed="rId12" cstate="print">
                       <a:extLst>
                         <a:ext uri="{28A0092B-C50C-407E-A947-70E740481C1C}">
                           <a14:useLocalDpi xmlns:a14="http://schemas.microsoft.com/office/drawing/2010/main" val="0"/>
@@ -1614,6 +2353,7 @@
     </w:p>
     <w:p>
       <w:pPr>
+        <w:jc w:val="both"/>
         <w:rPr>
           <w:rFonts w:ascii="Calibri" w:hAnsi="Calibri" w:cs="Calibri"/>
         </w:rPr>
@@ -1646,7 +2386,7 @@
                     <pic:cNvPicPr/>
                   </pic:nvPicPr>
                   <pic:blipFill rotWithShape="1">
-                    <a:blip r:embed="rId9" cstate="print">
+                    <a:blip r:embed="rId13" cstate="print">
                       <a:extLst>
                         <a:ext uri="{28A0092B-C50C-407E-A947-70E740481C1C}">
                           <a14:useLocalDpi xmlns:a14="http://schemas.microsoft.com/office/drawing/2010/main" val="0"/>
@@ -1743,7 +2483,7 @@
               </wp:anchor>
             </w:drawing>
           </mc:Choice>
-          <mc:Fallback xmlns:w16sdtdh="http://schemas.microsoft.com/office/word/2020/wordml/sdtdatahash" xmlns:w16="http://schemas.microsoft.com/office/word/2018/wordml" xmlns:w16cex="http://schemas.microsoft.com/office/word/2018/wordml/cex">
+          <mc:Fallback xmlns:w16cex="http://schemas.microsoft.com/office/word/2018/wordml/cex" xmlns:w16="http://schemas.microsoft.com/office/word/2018/wordml" xmlns:w16sdtdh="http://schemas.microsoft.com/office/word/2020/wordml/sdtdatahash">
             <w:pict>
               <v:shapetype w14:anchorId="03311179" id="_x0000_t13" coordsize="21600,21600" o:spt="13" adj="16200,5400" path="m@0,l@0@1,0@1,0@2@0@2@0,21600,21600,10800xe">
                 <v:stroke joinstyle="miter"/>
@@ -1775,12 +2515,16 @@
     </w:p>
     <w:p>
       <w:pPr>
-        <w:rPr>
-          <w:rFonts w:ascii="Calibri" w:hAnsi="Calibri" w:cs="Calibri"/>
-        </w:rPr>
-      </w:pPr>
-    </w:p>
-    <w:p>
+        <w:jc w:val="both"/>
+        <w:rPr>
+          <w:rFonts w:ascii="Calibri" w:hAnsi="Calibri" w:cs="Calibri"/>
+        </w:rPr>
+      </w:pPr>
+    </w:p>
+    <w:p>
+      <w:pPr>
+        <w:jc w:val="both"/>
+      </w:pPr>
       <w:r>
         <w:rPr>
           <w:noProof/>
@@ -1851,11 +2595,7 @@
           </mc:Choice>
           <mc:Fallback>
             <w:pict>
-              <v:shapetype w14:anchorId="2143BA1D" id="_x0000_t202" coordsize="21600,21600" o:spt="202" path="m,l,21600r21600,l21600,xe">
-                <v:stroke joinstyle="miter"/>
-                <v:path gradientshapeok="t" o:connecttype="rect"/>
-              </v:shapetype>
-              <v:shape id="Zone de texte 2" o:spid="_x0000_s1026" type="#_x0000_t202" style="position:absolute;margin-left:199pt;margin-top:1.9pt;width:185.9pt;height:110.6pt;z-index:251663360;visibility:visible;mso-wrap-style:square;mso-width-percent:400;mso-height-percent:200;mso-wrap-distance-left:9pt;mso-wrap-distance-top:3.6pt;mso-wrap-distance-right:9pt;mso-wrap-distance-bottom:3.6pt;mso-position-horizontal:absolute;mso-position-horizontal-relative:text;mso-position-vertical:absolute;mso-position-vertical-relative:text;mso-width-percent:400;mso-height-percent:200;mso-width-relative:margin;mso-height-relative:margin;v-text-anchor:top" o:gfxdata="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" filled="f" stroked="f">
+              <v:shape w14:anchorId="2143BA1D" id="Zone de texte 2" o:spid="_x0000_s1027" type="#_x0000_t202" style="position:absolute;left:0;text-align:left;margin-left:199pt;margin-top:1.9pt;width:185.9pt;height:110.6pt;z-index:251663360;visibility:visible;mso-wrap-style:square;mso-width-percent:400;mso-height-percent:200;mso-wrap-distance-left:9pt;mso-wrap-distance-top:3.6pt;mso-wrap-distance-right:9pt;mso-wrap-distance-bottom:3.6pt;mso-position-horizontal:absolute;mso-position-horizontal-relative:text;mso-position-vertical:absolute;mso-position-vertical-relative:text;mso-width-percent:400;mso-height-percent:200;mso-width-relative:margin;mso-height-relative:margin;v-text-anchor:top" o:gfxdata="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" filled="f" stroked="f">
                 <v:textbox style="mso-fit-shape-to-text:t">
                   <w:txbxContent>
                     <w:p>
@@ -1872,13 +2612,34 @@
         </mc:AlternateContent>
       </w:r>
     </w:p>
-    <w:p/>
-    <w:p/>
-    <w:p/>
-    <w:p/>
-    <w:p/>
-    <w:p>
-      <w:pPr>
+    <w:p>
+      <w:pPr>
+        <w:jc w:val="both"/>
+      </w:pPr>
+    </w:p>
+    <w:p>
+      <w:pPr>
+        <w:jc w:val="both"/>
+      </w:pPr>
+    </w:p>
+    <w:p>
+      <w:pPr>
+        <w:jc w:val="both"/>
+      </w:pPr>
+    </w:p>
+    <w:p>
+      <w:pPr>
+        <w:jc w:val="both"/>
+      </w:pPr>
+    </w:p>
+    <w:p>
+      <w:pPr>
+        <w:jc w:val="both"/>
+      </w:pPr>
+    </w:p>
+    <w:p>
+      <w:pPr>
+        <w:jc w:val="both"/>
         <w:rPr>
           <w:rFonts w:ascii="Arial" w:hAnsi="Arial"/>
           <w:b/>
@@ -1897,6 +2658,7 @@
           <w:ilvl w:val="0"/>
           <w:numId w:val="25"/>
         </w:numPr>
+        <w:jc w:val="both"/>
       </w:pPr>
       <w:bookmarkStart w:id="4" w:name="_Toc92304076"/>
       <w:r>
@@ -1910,24 +2672,34 @@
     </w:p>
     <w:p>
       <w:pPr>
-        <w:rPr>
-          <w:rFonts w:ascii="Calibri" w:hAnsi="Calibri" w:cs="Calibri"/>
-        </w:rPr>
-      </w:pPr>
-    </w:p>
-    <w:p>
-      <w:pPr>
-        <w:jc w:val="center"/>
+        <w:jc w:val="both"/>
+        <w:rPr>
+          <w:rFonts w:ascii="Calibri" w:hAnsi="Calibri" w:cs="Calibri"/>
+        </w:rPr>
+      </w:pPr>
+    </w:p>
+    <w:p>
+      <w:pPr>
+        <w:jc w:val="both"/>
         <w:rPr>
           <w:noProof/>
         </w:rPr>
       </w:pPr>
     </w:p>
-    <w:p/>
-    <w:p/>
+    <w:p>
+      <w:pPr>
+        <w:jc w:val="both"/>
+      </w:pPr>
+    </w:p>
+    <w:p>
+      <w:pPr>
+        <w:jc w:val="both"/>
+      </w:pPr>
+    </w:p>
     <w:p>
       <w:pPr>
         <w:pStyle w:val="Titre2"/>
+        <w:jc w:val="both"/>
       </w:pPr>
       <w:bookmarkStart w:id="5" w:name="_Toc92304077"/>
       <w:r>
@@ -1941,16 +2713,31 @@
       </w:r>
       <w:bookmarkEnd w:id="5"/>
     </w:p>
-    <w:p/>
-    <w:p>
+    <w:p>
+      <w:pPr>
+        <w:jc w:val="both"/>
+      </w:pPr>
+    </w:p>
+    <w:p>
+      <w:pPr>
+        <w:jc w:val="both"/>
+      </w:pPr>
       <w:r>
         <w:t>Faites une impression écran générale (sans le détail</w:t>
       </w:r>
       <w:r>
-        <w:t xml:space="preserve"> des classes</w:t>
-      </w:r>
-      <w:r>
-        <w:t xml:space="preserve"> ) </w:t>
+        <w:t xml:space="preserve"> des </w:t>
+      </w:r>
+      <w:proofErr w:type="gramStart"/>
+      <w:r>
+        <w:t>classes</w:t>
+      </w:r>
+      <w:r>
+        <w:t xml:space="preserve"> )</w:t>
+      </w:r>
+      <w:proofErr w:type="gramEnd"/>
+      <w:r>
+        <w:t xml:space="preserve"> </w:t>
       </w:r>
       <w:r>
         <w:t>accompagnée d’</w:t>
@@ -1982,25 +2769,46 @@
       </w:r>
     </w:p>
     <w:p>
-      <w:bookmarkStart w:id="6" w:name="_GoBack"/>
-      <w:bookmarkEnd w:id="6"/>
-    </w:p>
-    <w:p>
+      <w:pPr>
+        <w:jc w:val="both"/>
+      </w:pPr>
+    </w:p>
+    <w:p>
+      <w:pPr>
+        <w:jc w:val="both"/>
+      </w:pPr>
       <w:r>
         <w:t>Aide : sur votre projet, « Ajoutez un nouvel élément / Diagramme de classes » puis faites glisser vos classes depuis l’explorateur de solution dans la fenêtre</w:t>
       </w:r>
     </w:p>
     <w:p>
-      <w:r>
-        <w:t>Justifiez vos choix de conception : expliquez et mettez en évidence si vous avez fait des classes pour améliorer, factoriser votre code .(Ex : classe Sprite ou Personnage, ….)</w:t>
-      </w:r>
-    </w:p>
-    <w:p>
+      <w:pPr>
+        <w:jc w:val="both"/>
+      </w:pPr>
+      <w:r>
+        <w:t xml:space="preserve">Justifiez vos choix de conception : expliquez et mettez en évidence si vous avez fait des classes pour améliorer, factoriser votre </w:t>
+      </w:r>
+      <w:proofErr w:type="gramStart"/>
+      <w:r>
+        <w:t>code .</w:t>
+      </w:r>
+      <w:proofErr w:type="gramEnd"/>
+      <w:r>
+        <w:t>(Ex : classe Sprite ou Personnage, ….)</w:t>
+      </w:r>
+    </w:p>
+    <w:p>
+      <w:pPr>
+        <w:jc w:val="both"/>
+      </w:pPr>
       <w:r>
         <w:t xml:space="preserve">Ex : </w:t>
       </w:r>
     </w:p>
     <w:p>
+      <w:pPr>
+        <w:jc w:val="both"/>
+      </w:pPr>
       <w:r>
         <w:t>Game1</w:t>
       </w:r>
@@ -2016,6 +2824,7 @@
     </w:p>
     <w:p>
       <w:pPr>
+        <w:jc w:val="both"/>
         <w:rPr>
           <w:rFonts w:ascii="Arial" w:hAnsi="Arial"/>
           <w:b/>
@@ -2045,7 +2854,7 @@
                     </pic:cNvPicPr>
                   </pic:nvPicPr>
                   <pic:blipFill>
-                    <a:blip r:embed="rId10">
+                    <a:blip r:embed="rId14">
                       <a:extLst>
                         <a:ext uri="{28A0092B-C50C-407E-A947-70E740481C1C}">
                           <a14:useLocalDpi xmlns:a14="http://schemas.microsoft.com/office/drawing/2010/main" val="0"/>
@@ -2079,6 +2888,7 @@
     </w:p>
     <w:p>
       <w:pPr>
+        <w:jc w:val="both"/>
         <w:rPr>
           <w:rFonts w:ascii="Arial" w:hAnsi="Arial"/>
           <w:b/>
@@ -2099,16 +2909,24 @@
     <w:p>
       <w:pPr>
         <w:pStyle w:val="Titre2"/>
-      </w:pPr>
-      <w:bookmarkStart w:id="7" w:name="_Toc92304078"/>
+        <w:jc w:val="both"/>
+      </w:pPr>
+      <w:bookmarkStart w:id="6" w:name="_Toc92304078"/>
       <w:r>
         <w:lastRenderedPageBreak/>
         <w:t>Présentation détaillée Game1</w:t>
       </w:r>
-      <w:bookmarkEnd w:id="7"/>
-    </w:p>
-    <w:p/>
-    <w:p>
+      <w:bookmarkEnd w:id="6"/>
+    </w:p>
+    <w:p>
+      <w:pPr>
+        <w:jc w:val="both"/>
+      </w:pPr>
+    </w:p>
+    <w:p>
+      <w:pPr>
+        <w:jc w:val="both"/>
+      </w:pPr>
       <w:r>
         <w:t>Puis faites une impression écran détaillée de chaque classe avec leur signatures</w:t>
       </w:r>
@@ -2116,20 +2934,31 @@
         <w:t xml:space="preserve"> accompagnée d’explications un peu plus détaillées.</w:t>
       </w:r>
     </w:p>
-    <w:p/>
-    <w:p>
+    <w:p>
+      <w:pPr>
+        <w:jc w:val="both"/>
+      </w:pPr>
+    </w:p>
+    <w:p>
+      <w:pPr>
+        <w:jc w:val="both"/>
+      </w:pPr>
       <w:r>
         <w:t>Aide : clic droit sur le fond de fenêtre vide puis Menu ci-dessous :</w:t>
       </w:r>
     </w:p>
     <w:p>
       <w:pPr>
+        <w:jc w:val="both"/>
         <w:rPr>
           <w:noProof/>
         </w:rPr>
       </w:pPr>
     </w:p>
     <w:p>
+      <w:pPr>
+        <w:jc w:val="both"/>
+      </w:pPr>
       <w:r>
         <w:rPr>
           <w:noProof/>
@@ -2152,7 +2981,7 @@
                     </pic:cNvPicPr>
                   </pic:nvPicPr>
                   <pic:blipFill rotWithShape="1">
-                    <a:blip r:embed="rId11" cstate="print">
+                    <a:blip r:embed="rId15" cstate="print">
                       <a:extLst>
                         <a:ext uri="{28A0092B-C50C-407E-A947-70E740481C1C}">
                           <a14:useLocalDpi xmlns:a14="http://schemas.microsoft.com/office/drawing/2010/main" val="0"/>
@@ -2188,6 +3017,9 @@
       </w:r>
     </w:p>
     <w:p>
+      <w:pPr>
+        <w:jc w:val="both"/>
+      </w:pPr>
       <w:r>
         <w:rPr>
           <w:noProof/>
@@ -2226,7 +3058,7 @@
                     </pic:cNvPicPr>
                   </pic:nvPicPr>
                   <pic:blipFill>
-                    <a:blip r:embed="rId12">
+                    <a:blip r:embed="rId16">
                       <a:extLst>
                         <a:ext uri="{28A0092B-C50C-407E-A947-70E740481C1C}">
                           <a14:useLocalDpi xmlns:a14="http://schemas.microsoft.com/office/drawing/2010/main" val="0"/>
@@ -2265,6 +3097,9 @@
       </w:r>
     </w:p>
     <w:p>
+      <w:pPr>
+        <w:jc w:val="both"/>
+      </w:pPr>
       <w:r>
         <w:rPr>
           <w:noProof/>
@@ -2291,6 +3126,7 @@
         <w:t xml:space="preserve"> et </w:t>
       </w:r>
       <w:proofErr w:type="spellStart"/>
+      <w:proofErr w:type="gramStart"/>
       <w:r>
         <w:t>ScreenMapMaison</w:t>
       </w:r>
@@ -2298,9 +3134,11 @@
       <w:r>
         <w:t xml:space="preserve"> .</w:t>
       </w:r>
-    </w:p>
-    <w:p>
-      <w:pPr>
+      <w:proofErr w:type="gramEnd"/>
+    </w:p>
+    <w:p>
+      <w:pPr>
+        <w:jc w:val="both"/>
         <w:rPr>
           <w:noProof/>
         </w:rPr>
@@ -2318,12 +3156,17 @@
         <w:t xml:space="preserve"> </w:t>
       </w:r>
       <w:proofErr w:type="spellStart"/>
+      <w:proofErr w:type="gramStart"/>
       <w:r>
         <w:t>ScreenMapPrincipale</w:t>
       </w:r>
       <w:proofErr w:type="spellEnd"/>
       <w:r>
-        <w:t xml:space="preserve">….. Elle </w:t>
+        <w:t>….</w:t>
+      </w:r>
+      <w:proofErr w:type="gramEnd"/>
+      <w:r>
+        <w:t xml:space="preserve">. Elle </w:t>
       </w:r>
       <w:proofErr w:type="spellStart"/>
       <w:r>
@@ -2350,6 +3193,7 @@
           <w:ilvl w:val="0"/>
           <w:numId w:val="24"/>
         </w:numPr>
+        <w:jc w:val="both"/>
       </w:pPr>
       <w:r>
         <w:rPr>
@@ -2358,11 +3202,24 @@
         <w:t>_screenManager : c’est un objet de classe ScreenManager qui sert à gérer le chargement des GameScreen ….</w:t>
       </w:r>
     </w:p>
-    <w:p/>
-    <w:p/>
-    <w:p/>
-    <w:p>
-      <w:pPr>
+    <w:p>
+      <w:pPr>
+        <w:jc w:val="both"/>
+      </w:pPr>
+    </w:p>
+    <w:p>
+      <w:pPr>
+        <w:jc w:val="both"/>
+      </w:pPr>
+    </w:p>
+    <w:p>
+      <w:pPr>
+        <w:jc w:val="both"/>
+      </w:pPr>
+    </w:p>
+    <w:p>
+      <w:pPr>
+        <w:jc w:val="both"/>
         <w:rPr>
           <w:rFonts w:ascii="Calibri" w:hAnsi="Calibri" w:cs="Calibri"/>
           <w:i/>
@@ -2371,6 +3228,7 @@
     </w:p>
     <w:p>
       <w:pPr>
+        <w:jc w:val="both"/>
         <w:rPr>
           <w:rFonts w:ascii="Calibri" w:hAnsi="Calibri" w:cs="Calibri"/>
           <w:i/>
@@ -2379,6 +3237,7 @@
     </w:p>
     <w:p>
       <w:pPr>
+        <w:jc w:val="both"/>
         <w:rPr>
           <w:rFonts w:ascii="Calibri" w:hAnsi="Calibri" w:cs="Calibri"/>
           <w:i/>
@@ -2387,6 +3246,7 @@
     </w:p>
     <w:p>
       <w:pPr>
+        <w:jc w:val="both"/>
         <w:rPr>
           <w:rFonts w:ascii="Calibri" w:hAnsi="Calibri" w:cs="Calibri"/>
           <w:i/>
@@ -2395,6 +3255,7 @@
     </w:p>
     <w:p>
       <w:pPr>
+        <w:jc w:val="both"/>
         <w:rPr>
           <w:rFonts w:ascii="Calibri" w:hAnsi="Calibri" w:cs="Calibri"/>
           <w:i/>
@@ -2403,6 +3264,7 @@
     </w:p>
     <w:p>
       <w:pPr>
+        <w:jc w:val="both"/>
         <w:rPr>
           <w:rFonts w:ascii="Calibri" w:hAnsi="Calibri" w:cs="Calibri"/>
           <w:i/>
@@ -2411,6 +3273,7 @@
     </w:p>
     <w:p>
       <w:pPr>
+        <w:jc w:val="both"/>
         <w:rPr>
           <w:rFonts w:ascii="Calibri" w:hAnsi="Calibri" w:cs="Calibri"/>
           <w:i/>
@@ -2419,6 +3282,7 @@
     </w:p>
     <w:p>
       <w:pPr>
+        <w:jc w:val="both"/>
         <w:rPr>
           <w:rFonts w:ascii="Calibri" w:hAnsi="Calibri" w:cs="Calibri"/>
           <w:i/>
@@ -2427,6 +3291,7 @@
     </w:p>
     <w:p>
       <w:pPr>
+        <w:jc w:val="both"/>
         <w:rPr>
           <w:rFonts w:ascii="Calibri" w:hAnsi="Calibri" w:cs="Calibri"/>
           <w:i/>
@@ -2435,6 +3300,7 @@
     </w:p>
     <w:p>
       <w:pPr>
+        <w:jc w:val="both"/>
         <w:rPr>
           <w:rFonts w:ascii="Calibri" w:hAnsi="Calibri" w:cs="Calibri"/>
           <w:i/>
@@ -2443,6 +3309,7 @@
     </w:p>
     <w:p>
       <w:pPr>
+        <w:jc w:val="both"/>
         <w:rPr>
           <w:rFonts w:ascii="Calibri" w:hAnsi="Calibri" w:cs="Calibri"/>
           <w:i/>
@@ -2451,6 +3318,7 @@
     </w:p>
     <w:p>
       <w:pPr>
+        <w:jc w:val="both"/>
         <w:rPr>
           <w:rFonts w:ascii="Calibri" w:hAnsi="Calibri" w:cs="Calibri"/>
           <w:i/>
@@ -2459,6 +3327,7 @@
     </w:p>
     <w:p>
       <w:pPr>
+        <w:jc w:val="both"/>
         <w:rPr>
           <w:rFonts w:ascii="Calibri" w:hAnsi="Calibri" w:cs="Calibri"/>
           <w:i/>
@@ -2467,6 +3336,7 @@
     </w:p>
     <w:p>
       <w:pPr>
+        <w:jc w:val="both"/>
         <w:rPr>
           <w:rFonts w:ascii="Calibri" w:hAnsi="Calibri" w:cs="Calibri"/>
           <w:i/>
@@ -2475,6 +3345,7 @@
     </w:p>
     <w:p>
       <w:pPr>
+        <w:jc w:val="both"/>
         <w:rPr>
           <w:rFonts w:ascii="Calibri" w:hAnsi="Calibri" w:cs="Calibri"/>
           <w:i/>
@@ -2483,6 +3354,7 @@
     </w:p>
     <w:p>
       <w:pPr>
+        <w:jc w:val="both"/>
         <w:rPr>
           <w:rFonts w:ascii="Calibri" w:hAnsi="Calibri" w:cs="Calibri"/>
           <w:i/>
@@ -2491,6 +3363,7 @@
     </w:p>
     <w:p>
       <w:pPr>
+        <w:jc w:val="both"/>
         <w:rPr>
           <w:rFonts w:ascii="Calibri" w:hAnsi="Calibri" w:cs="Calibri"/>
           <w:i/>
@@ -2499,6 +3372,7 @@
     </w:p>
     <w:p>
       <w:pPr>
+        <w:jc w:val="both"/>
         <w:rPr>
           <w:rFonts w:ascii="Calibri" w:hAnsi="Calibri" w:cs="Calibri"/>
           <w:i/>
@@ -2508,22 +3382,24 @@
     <w:p>
       <w:pPr>
         <w:pStyle w:val="Titre2"/>
+        <w:jc w:val="both"/>
         <w:rPr>
           <w:rFonts w:ascii="Calibri" w:hAnsi="Calibri" w:cs="Calibri"/>
           <w:i/>
         </w:rPr>
       </w:pPr>
-      <w:bookmarkStart w:id="8" w:name="_Toc92304079"/>
+      <w:bookmarkStart w:id="7" w:name="_Toc92304079"/>
       <w:r>
         <w:t xml:space="preserve">Présentation </w:t>
       </w:r>
       <w:r>
         <w:t>…</w:t>
       </w:r>
-      <w:bookmarkEnd w:id="8"/>
-    </w:p>
-    <w:p>
-      <w:pPr>
+      <w:bookmarkEnd w:id="7"/>
+    </w:p>
+    <w:p>
+      <w:pPr>
+        <w:jc w:val="both"/>
         <w:rPr>
           <w:rFonts w:ascii="Calibri" w:hAnsi="Calibri" w:cs="Calibri"/>
           <w:i/>
@@ -2532,6 +3408,7 @@
     </w:p>
     <w:p>
       <w:pPr>
+        <w:jc w:val="both"/>
         <w:rPr>
           <w:rFonts w:ascii="Calibri" w:hAnsi="Calibri" w:cs="Calibri"/>
           <w:i/>
@@ -2540,6 +3417,7 @@
     </w:p>
     <w:p>
       <w:pPr>
+        <w:jc w:val="both"/>
         <w:rPr>
           <w:rFonts w:ascii="Calibri" w:hAnsi="Calibri" w:cs="Calibri"/>
         </w:rPr>
@@ -2552,44 +3430,69 @@
           <w:ilvl w:val="0"/>
           <w:numId w:val="25"/>
         </w:numPr>
-      </w:pPr>
-      <w:bookmarkStart w:id="9" w:name="_Toc92304080"/>
+        <w:jc w:val="both"/>
+      </w:pPr>
+      <w:bookmarkStart w:id="8" w:name="_Toc92304080"/>
       <w:r>
         <w:t xml:space="preserve">Conception </w:t>
       </w:r>
       <w:r>
         <w:t>graphique</w:t>
       </w:r>
+      <w:bookmarkEnd w:id="8"/>
+    </w:p>
+    <w:p>
+      <w:pPr>
+        <w:jc w:val="both"/>
+      </w:pPr>
+    </w:p>
+    <w:p>
+      <w:pPr>
+        <w:jc w:val="both"/>
+      </w:pPr>
+    </w:p>
+    <w:p>
+      <w:pPr>
+        <w:jc w:val="both"/>
+      </w:pPr>
+      <w:r>
+        <w:t xml:space="preserve">Indiquez si vos </w:t>
+      </w:r>
+      <w:proofErr w:type="spellStart"/>
+      <w:r>
+        <w:t>maps</w:t>
+      </w:r>
+      <w:proofErr w:type="spellEnd"/>
+      <w:r>
+        <w:t xml:space="preserve">, </w:t>
+      </w:r>
+      <w:proofErr w:type="spellStart"/>
+      <w:proofErr w:type="gramStart"/>
+      <w:r>
+        <w:t>décors,sons</w:t>
+      </w:r>
+      <w:proofErr w:type="spellEnd"/>
+      <w:proofErr w:type="gramEnd"/>
+      <w:r>
+        <w:t xml:space="preserve"> sont des sources existantes, dans ce cas donnez leur provenance Expliquez les retouches ou création que vous avez peut être réalisés.</w:t>
+      </w:r>
+      <w:bookmarkStart w:id="9" w:name="_GoBack"/>
       <w:bookmarkEnd w:id="9"/>
     </w:p>
-    <w:p/>
-    <w:p/>
-    <w:p>
-      <w:r>
-        <w:t xml:space="preserve">Indiquez si vos </w:t>
-      </w:r>
-      <w:proofErr w:type="spellStart"/>
-      <w:r>
-        <w:t>maps</w:t>
-      </w:r>
-      <w:proofErr w:type="spellEnd"/>
-      <w:r>
-        <w:t xml:space="preserve">, </w:t>
-      </w:r>
-      <w:proofErr w:type="spellStart"/>
-      <w:r>
-        <w:t>décors,sons</w:t>
-      </w:r>
-      <w:proofErr w:type="spellEnd"/>
-      <w:r>
-        <w:t xml:space="preserve"> sont des sources existantes, dans ce cas donnez leur provenance Expliquez les retouches ou création que vous avez peut être réalisés.</w:t>
-      </w:r>
-    </w:p>
-    <w:p/>
-    <w:p/>
+    <w:p>
+      <w:pPr>
+        <w:jc w:val="both"/>
+      </w:pPr>
+    </w:p>
+    <w:p>
+      <w:pPr>
+        <w:jc w:val="both"/>
+      </w:pPr>
+    </w:p>
     <w:p>
       <w:pPr>
         <w:pStyle w:val="Titre10"/>
+        <w:jc w:val="both"/>
       </w:pPr>
       <w:bookmarkStart w:id="10" w:name="_Toc92304081"/>
       <w:r>
@@ -2599,13 +3502,15 @@
     </w:p>
     <w:p>
       <w:pPr>
-        <w:rPr>
-          <w:rFonts w:ascii="Calibri" w:hAnsi="Calibri" w:cs="Calibri"/>
-        </w:rPr>
-      </w:pPr>
-    </w:p>
-    <w:p>
-      <w:pPr>
+        <w:jc w:val="both"/>
+        <w:rPr>
+          <w:rFonts w:ascii="Calibri" w:hAnsi="Calibri" w:cs="Calibri"/>
+        </w:rPr>
+      </w:pPr>
+    </w:p>
+    <w:p>
+      <w:pPr>
+        <w:jc w:val="both"/>
         <w:rPr>
           <w:rFonts w:ascii="Calibri" w:hAnsi="Calibri" w:cs="Calibri"/>
         </w:rPr>
@@ -2614,6 +3519,7 @@
     <w:p>
       <w:pPr>
         <w:ind w:left="900"/>
+        <w:jc w:val="both"/>
         <w:rPr>
           <w:rFonts w:ascii="Calibri" w:hAnsi="Calibri" w:cs="Calibri"/>
           <w:i/>
@@ -2623,6 +3529,7 @@
     <w:p>
       <w:pPr>
         <w:pStyle w:val="Titre2"/>
+        <w:jc w:val="both"/>
       </w:pPr>
       <w:bookmarkStart w:id="11" w:name="_Toc92304082"/>
       <w:r>
@@ -2630,9 +3537,20 @@
       </w:r>
       <w:bookmarkEnd w:id="11"/>
     </w:p>
-    <w:p/>
-    <w:p/>
-    <w:p>
+    <w:p>
+      <w:pPr>
+        <w:jc w:val="both"/>
+      </w:pPr>
+    </w:p>
+    <w:p>
+      <w:pPr>
+        <w:jc w:val="both"/>
+      </w:pPr>
+    </w:p>
+    <w:p>
+      <w:pPr>
+        <w:jc w:val="both"/>
+      </w:pPr>
       <w:r>
         <w:t>Expliquez ici la logique et les algos choisis : mettez en évidence leur c</w:t>
       </w:r>
@@ -2647,17 +3565,33 @@
       </w:r>
     </w:p>
     <w:p>
-      <w:r>
-        <w:t>Il est possible d’utiliser des algorithmes existants (ex : A*) dans ce cas la expliquer la façon dont vous les avez utilisés/codés</w:t>
+      <w:pPr>
+        <w:jc w:val="both"/>
+      </w:pPr>
+      <w:r>
+        <w:t xml:space="preserve">Il est possible d’utiliser des algorithmes existants (ex : A*) dans ce cas </w:t>
+      </w:r>
+      <w:proofErr w:type="gramStart"/>
+      <w:r>
+        <w:t>la expliquer</w:t>
+      </w:r>
+      <w:proofErr w:type="gramEnd"/>
+      <w:r>
+        <w:t xml:space="preserve"> la façon dont vous les avez utilisés/codés</w:t>
       </w:r>
       <w:r>
         <w:t>.</w:t>
       </w:r>
     </w:p>
-    <w:p/>
+    <w:p>
+      <w:pPr>
+        <w:jc w:val="both"/>
+      </w:pPr>
+    </w:p>
     <w:p>
       <w:pPr>
         <w:pStyle w:val="Titre2"/>
+        <w:jc w:val="both"/>
       </w:pPr>
       <w:bookmarkStart w:id="12" w:name="_Toc92304083"/>
       <w:r>
@@ -2667,13 +3601,15 @@
     </w:p>
     <w:p>
       <w:pPr>
-        <w:rPr>
-          <w:rFonts w:ascii="Calibri" w:hAnsi="Calibri" w:cs="Calibri"/>
-        </w:rPr>
-      </w:pPr>
-    </w:p>
-    <w:p>
-      <w:pPr>
+        <w:jc w:val="both"/>
+        <w:rPr>
+          <w:rFonts w:ascii="Calibri" w:hAnsi="Calibri" w:cs="Calibri"/>
+        </w:rPr>
+      </w:pPr>
+    </w:p>
+    <w:p>
+      <w:pPr>
+        <w:jc w:val="both"/>
         <w:rPr>
           <w:rFonts w:ascii="Calibri" w:hAnsi="Calibri" w:cs="Calibri"/>
         </w:rPr>
@@ -2687,27 +3623,31 @@
     </w:p>
     <w:p>
       <w:pPr>
-        <w:rPr>
-          <w:rFonts w:ascii="Calibri" w:hAnsi="Calibri" w:cs="Calibri"/>
-        </w:rPr>
-      </w:pPr>
-    </w:p>
-    <w:p>
-      <w:pPr>
-        <w:rPr>
-          <w:rFonts w:ascii="Calibri" w:hAnsi="Calibri" w:cs="Calibri"/>
-        </w:rPr>
-      </w:pPr>
-    </w:p>
-    <w:p>
-      <w:pPr>
-        <w:rPr>
-          <w:rFonts w:ascii="Calibri" w:hAnsi="Calibri" w:cs="Calibri"/>
-        </w:rPr>
-      </w:pPr>
-    </w:p>
-    <w:p>
-      <w:pPr>
+        <w:jc w:val="both"/>
+        <w:rPr>
+          <w:rFonts w:ascii="Calibri" w:hAnsi="Calibri" w:cs="Calibri"/>
+        </w:rPr>
+      </w:pPr>
+    </w:p>
+    <w:p>
+      <w:pPr>
+        <w:jc w:val="both"/>
+        <w:rPr>
+          <w:rFonts w:ascii="Calibri" w:hAnsi="Calibri" w:cs="Calibri"/>
+        </w:rPr>
+      </w:pPr>
+    </w:p>
+    <w:p>
+      <w:pPr>
+        <w:jc w:val="both"/>
+        <w:rPr>
+          <w:rFonts w:ascii="Calibri" w:hAnsi="Calibri" w:cs="Calibri"/>
+        </w:rPr>
+      </w:pPr>
+    </w:p>
+    <w:p>
+      <w:pPr>
+        <w:jc w:val="both"/>
         <w:rPr>
           <w:rFonts w:ascii="Arial" w:hAnsi="Arial"/>
           <w:b/>
@@ -2722,6 +3662,7 @@
     <w:p>
       <w:pPr>
         <w:pStyle w:val="Titre10"/>
+        <w:jc w:val="both"/>
       </w:pPr>
       <w:r>
         <w:lastRenderedPageBreak/>
@@ -2730,6 +3671,7 @@
     </w:p>
     <w:p>
       <w:pPr>
+        <w:jc w:val="both"/>
         <w:rPr>
           <w:rFonts w:ascii="Calibri" w:hAnsi="Calibri" w:cs="Calibri"/>
         </w:rPr>
@@ -2743,6 +3685,7 @@
           <w:numId w:val="0"/>
         </w:numPr>
         <w:ind w:left="653"/>
+        <w:jc w:val="both"/>
       </w:pPr>
       <w:bookmarkStart w:id="13" w:name="_Toc92304085"/>
       <w:r>
@@ -2759,16 +3702,35 @@
       </w:r>
       <w:bookmarkEnd w:id="13"/>
     </w:p>
-    <w:p/>
-    <w:p>
-      <w:r>
-        <w:t>Faites un listing des fonctionnalités , le nom de l’étudiant qui a travaillé dessus </w:t>
+    <w:p>
+      <w:pPr>
+        <w:jc w:val="both"/>
+      </w:pPr>
+    </w:p>
+    <w:p>
+      <w:pPr>
+        <w:jc w:val="both"/>
+      </w:pPr>
+      <w:r>
+        <w:t xml:space="preserve">Faites un listing des </w:t>
+      </w:r>
+      <w:proofErr w:type="gramStart"/>
+      <w:r>
+        <w:t>fonctionnalités ,</w:t>
+      </w:r>
+      <w:proofErr w:type="gramEnd"/>
+      <w:r>
+        <w:t xml:space="preserve"> le nom de l’étudiant qui a travaillé dessus </w:t>
       </w:r>
       <w:r>
         <w:t>et son état :</w:t>
       </w:r>
     </w:p>
-    <w:p/>
+    <w:p>
+      <w:pPr>
+        <w:jc w:val="both"/>
+      </w:pPr>
+    </w:p>
     <w:tbl>
       <w:tblPr>
         <w:tblW w:w="8647" w:type="dxa"/>
@@ -2796,6 +3758,7 @@
           </w:tcPr>
           <w:p>
             <w:pPr>
+              <w:jc w:val="both"/>
               <w:rPr>
                 <w:rFonts w:ascii="Calibri" w:hAnsi="Calibri" w:cs="Calibri"/>
               </w:rPr>
@@ -2815,6 +3778,7 @@
           </w:tcPr>
           <w:p>
             <w:pPr>
+              <w:jc w:val="both"/>
               <w:rPr>
                 <w:rFonts w:ascii="Calibri" w:hAnsi="Calibri" w:cs="Calibri"/>
               </w:rPr>
@@ -2833,6 +3797,7 @@
           </w:tcPr>
           <w:p>
             <w:pPr>
+              <w:jc w:val="both"/>
               <w:rPr>
                 <w:rFonts w:ascii="Calibri" w:hAnsi="Calibri" w:cs="Calibri"/>
               </w:rPr>
@@ -2854,6 +3819,7 @@
           </w:tcPr>
           <w:p>
             <w:pPr>
+              <w:jc w:val="both"/>
               <w:rPr>
                 <w:rFonts w:ascii="Calibri" w:hAnsi="Calibri" w:cs="Calibri"/>
               </w:rPr>
@@ -2873,6 +3839,7 @@
           </w:tcPr>
           <w:p>
             <w:pPr>
+              <w:jc w:val="both"/>
               <w:rPr>
                 <w:rFonts w:ascii="Calibri" w:hAnsi="Calibri" w:cs="Calibri"/>
               </w:rPr>
@@ -2891,6 +3858,7 @@
           </w:tcPr>
           <w:p>
             <w:pPr>
+              <w:jc w:val="both"/>
               <w:rPr>
                 <w:rFonts w:ascii="Calibri" w:hAnsi="Calibri" w:cs="Calibri"/>
               </w:rPr>
@@ -2918,6 +3886,7 @@
           </w:tcPr>
           <w:p>
             <w:pPr>
+              <w:jc w:val="both"/>
               <w:rPr>
                 <w:rFonts w:ascii="Calibri" w:hAnsi="Calibri" w:cs="Calibri"/>
               </w:rPr>
@@ -2937,6 +3906,7 @@
           </w:tcPr>
           <w:p>
             <w:pPr>
+              <w:jc w:val="both"/>
               <w:rPr>
                 <w:rFonts w:ascii="Calibri" w:hAnsi="Calibri" w:cs="Calibri"/>
               </w:rPr>
@@ -2955,6 +3925,7 @@
           </w:tcPr>
           <w:p>
             <w:pPr>
+              <w:jc w:val="both"/>
               <w:rPr>
                 <w:rFonts w:ascii="Calibri" w:hAnsi="Calibri" w:cs="Calibri"/>
               </w:rPr>
@@ -2970,6 +3941,7 @@
           </w:tcPr>
           <w:p>
             <w:pPr>
+              <w:jc w:val="both"/>
               <w:rPr>
                 <w:rFonts w:ascii="Calibri" w:hAnsi="Calibri" w:cs="Calibri"/>
               </w:rPr>
@@ -2989,6 +3961,7 @@
           </w:tcPr>
           <w:p>
             <w:pPr>
+              <w:jc w:val="both"/>
               <w:rPr>
                 <w:rFonts w:ascii="Calibri" w:hAnsi="Calibri" w:cs="Calibri"/>
               </w:rPr>
@@ -3007,6 +3980,7 @@
           </w:tcPr>
           <w:p>
             <w:pPr>
+              <w:jc w:val="both"/>
               <w:rPr>
                 <w:rFonts w:ascii="Calibri" w:hAnsi="Calibri" w:cs="Calibri"/>
               </w:rPr>
@@ -3015,8 +3989,16 @@
         </w:tc>
       </w:tr>
     </w:tbl>
-    <w:p/>
-    <w:p/>
+    <w:p>
+      <w:pPr>
+        <w:jc w:val="both"/>
+      </w:pPr>
+    </w:p>
+    <w:p>
+      <w:pPr>
+        <w:jc w:val="both"/>
+      </w:pPr>
+    </w:p>
     <w:p>
       <w:pPr>
         <w:pStyle w:val="Titre2"/>
@@ -3025,6 +4007,7 @@
           <w:numId w:val="0"/>
         </w:numPr>
         <w:ind w:left="653"/>
+        <w:jc w:val="both"/>
       </w:pPr>
       <w:bookmarkStart w:id="14" w:name="_Toc92304086"/>
       <w:r>
@@ -3043,13 +4026,15 @@
     </w:p>
     <w:p>
       <w:pPr>
-        <w:rPr>
-          <w:rFonts w:ascii="Calibri" w:hAnsi="Calibri" w:cs="Calibri"/>
-        </w:rPr>
-      </w:pPr>
-    </w:p>
-    <w:p>
-      <w:pPr>
+        <w:jc w:val="both"/>
+        <w:rPr>
+          <w:rFonts w:ascii="Calibri" w:hAnsi="Calibri" w:cs="Calibri"/>
+        </w:rPr>
+      </w:pPr>
+    </w:p>
+    <w:p>
+      <w:pPr>
+        <w:jc w:val="both"/>
         <w:rPr>
           <w:rFonts w:ascii="Calibri" w:hAnsi="Calibri" w:cs="Calibri"/>
         </w:rPr>
@@ -3070,24 +4055,40 @@
         <w:rPr>
           <w:rFonts w:ascii="Calibri" w:hAnsi="Calibri" w:cs="Calibri"/>
         </w:rPr>
-        <w:t xml:space="preserve">utilisation de la mémoire et du processeur </w:t>
-      </w:r>
-      <w:r>
-        <w:rPr>
-          <w:rFonts w:ascii="Calibri" w:hAnsi="Calibri" w:cs="Calibri"/>
-        </w:rPr>
-        <w:t>. Vous commenterez bien évidemment les moments choisis et les mesures.</w:t>
-      </w:r>
-    </w:p>
-    <w:p>
-      <w:pPr>
-        <w:rPr>
-          <w:rFonts w:ascii="Calibri" w:hAnsi="Calibri" w:cs="Calibri"/>
-        </w:rPr>
-      </w:pPr>
-    </w:p>
-    <w:p>
-      <w:pPr>
+        <w:t xml:space="preserve">utilisation de la mémoire et du </w:t>
+      </w:r>
+      <w:proofErr w:type="gramStart"/>
+      <w:r>
+        <w:rPr>
+          <w:rFonts w:ascii="Calibri" w:hAnsi="Calibri" w:cs="Calibri"/>
+        </w:rPr>
+        <w:t xml:space="preserve">processeur </w:t>
+      </w:r>
+      <w:r>
+        <w:rPr>
+          <w:rFonts w:ascii="Calibri" w:hAnsi="Calibri" w:cs="Calibri"/>
+        </w:rPr>
+        <w:t>.</w:t>
+      </w:r>
+      <w:proofErr w:type="gramEnd"/>
+      <w:r>
+        <w:rPr>
+          <w:rFonts w:ascii="Calibri" w:hAnsi="Calibri" w:cs="Calibri"/>
+        </w:rPr>
+        <w:t xml:space="preserve"> Vous commenterez bien évidemment les moments choisis et les mesures.</w:t>
+      </w:r>
+    </w:p>
+    <w:p>
+      <w:pPr>
+        <w:jc w:val="both"/>
+        <w:rPr>
+          <w:rFonts w:ascii="Calibri" w:hAnsi="Calibri" w:cs="Calibri"/>
+        </w:rPr>
+      </w:pPr>
+    </w:p>
+    <w:p>
+      <w:pPr>
+        <w:jc w:val="both"/>
         <w:rPr>
           <w:rFonts w:ascii="Calibri" w:hAnsi="Calibri" w:cs="Calibri"/>
         </w:rPr>
@@ -3114,7 +4115,7 @@
                     </pic:cNvPicPr>
                   </pic:nvPicPr>
                   <pic:blipFill>
-                    <a:blip r:embed="rId13" cstate="print">
+                    <a:blip r:embed="rId17" cstate="print">
                       <a:extLst>
                         <a:ext uri="{28A0092B-C50C-407E-A947-70E740481C1C}">
                           <a14:useLocalDpi xmlns:a14="http://schemas.microsoft.com/office/drawing/2010/main" val="0"/>
@@ -3148,18 +4149,19 @@
     </w:p>
     <w:p>
       <w:pPr>
+        <w:jc w:val="both"/>
         <w:rPr>
           <w:rFonts w:ascii="Calibri" w:hAnsi="Calibri" w:cs="Calibri"/>
         </w:rPr>
       </w:pPr>
     </w:p>
     <w:sectPr>
-      <w:headerReference w:type="even" r:id="rId14"/>
-      <w:headerReference w:type="default" r:id="rId15"/>
-      <w:footerReference w:type="even" r:id="rId16"/>
-      <w:footerReference w:type="default" r:id="rId17"/>
-      <w:headerReference w:type="first" r:id="rId18"/>
-      <w:footerReference w:type="first" r:id="rId19"/>
+      <w:headerReference w:type="even" r:id="rId18"/>
+      <w:headerReference w:type="default" r:id="rId19"/>
+      <w:footerReference w:type="even" r:id="rId20"/>
+      <w:footerReference w:type="default" r:id="rId21"/>
+      <w:headerReference w:type="first" r:id="rId22"/>
+      <w:footerReference w:type="first" r:id="rId23"/>
       <w:pgSz w:w="11906" w:h="16838"/>
       <w:pgMar w:top="794" w:right="1134" w:bottom="851" w:left="1134" w:header="709" w:footer="709" w:gutter="0"/>
       <w:cols w:space="708"/>
@@ -5991,6 +6993,118 @@
     </w:lvl>
   </w:abstractNum>
   <w:abstractNum w:abstractNumId="16" w15:restartNumberingAfterBreak="0">
+    <w:nsid w:val="5EAF2BF8"/>
+    <w:multiLevelType w:val="hybridMultilevel"/>
+    <w:tmpl w:val="2DBAB140"/>
+    <w:lvl w:ilvl="0" w:tplc="A2FE6626">
+      <w:numFmt w:val="bullet"/>
+      <w:lvlText w:val="-"/>
+      <w:lvlJc w:val="left"/>
+      <w:pPr>
+        <w:ind w:left="1013" w:hanging="360"/>
+      </w:pPr>
+      <w:rPr>
+        <w:rFonts w:ascii="Calibri" w:eastAsia="Times New Roman" w:hAnsi="Calibri" w:cs="Calibri" w:hint="default"/>
+      </w:rPr>
+    </w:lvl>
+    <w:lvl w:ilvl="1" w:tplc="040C0003" w:tentative="1">
+      <w:start w:val="1"/>
+      <w:numFmt w:val="bullet"/>
+      <w:lvlText w:val="o"/>
+      <w:lvlJc w:val="left"/>
+      <w:pPr>
+        <w:ind w:left="1733" w:hanging="360"/>
+      </w:pPr>
+      <w:rPr>
+        <w:rFonts w:ascii="Courier New" w:hAnsi="Courier New" w:cs="Courier New" w:hint="default"/>
+      </w:rPr>
+    </w:lvl>
+    <w:lvl w:ilvl="2" w:tplc="040C0005" w:tentative="1">
+      <w:start w:val="1"/>
+      <w:numFmt w:val="bullet"/>
+      <w:lvlText w:val=""/>
+      <w:lvlJc w:val="left"/>
+      <w:pPr>
+        <w:ind w:left="2453" w:hanging="360"/>
+      </w:pPr>
+      <w:rPr>
+        <w:rFonts w:ascii="Wingdings" w:hAnsi="Wingdings" w:hint="default"/>
+      </w:rPr>
+    </w:lvl>
+    <w:lvl w:ilvl="3" w:tplc="040C0001" w:tentative="1">
+      <w:start w:val="1"/>
+      <w:numFmt w:val="bullet"/>
+      <w:lvlText w:val=""/>
+      <w:lvlJc w:val="left"/>
+      <w:pPr>
+        <w:ind w:left="3173" w:hanging="360"/>
+      </w:pPr>
+      <w:rPr>
+        <w:rFonts w:ascii="Symbol" w:hAnsi="Symbol" w:hint="default"/>
+      </w:rPr>
+    </w:lvl>
+    <w:lvl w:ilvl="4" w:tplc="040C0003" w:tentative="1">
+      <w:start w:val="1"/>
+      <w:numFmt w:val="bullet"/>
+      <w:lvlText w:val="o"/>
+      <w:lvlJc w:val="left"/>
+      <w:pPr>
+        <w:ind w:left="3893" w:hanging="360"/>
+      </w:pPr>
+      <w:rPr>
+        <w:rFonts w:ascii="Courier New" w:hAnsi="Courier New" w:cs="Courier New" w:hint="default"/>
+      </w:rPr>
+    </w:lvl>
+    <w:lvl w:ilvl="5" w:tplc="040C0005" w:tentative="1">
+      <w:start w:val="1"/>
+      <w:numFmt w:val="bullet"/>
+      <w:lvlText w:val=""/>
+      <w:lvlJc w:val="left"/>
+      <w:pPr>
+        <w:ind w:left="4613" w:hanging="360"/>
+      </w:pPr>
+      <w:rPr>
+        <w:rFonts w:ascii="Wingdings" w:hAnsi="Wingdings" w:hint="default"/>
+      </w:rPr>
+    </w:lvl>
+    <w:lvl w:ilvl="6" w:tplc="040C0001" w:tentative="1">
+      <w:start w:val="1"/>
+      <w:numFmt w:val="bullet"/>
+      <w:lvlText w:val=""/>
+      <w:lvlJc w:val="left"/>
+      <w:pPr>
+        <w:ind w:left="5333" w:hanging="360"/>
+      </w:pPr>
+      <w:rPr>
+        <w:rFonts w:ascii="Symbol" w:hAnsi="Symbol" w:hint="default"/>
+      </w:rPr>
+    </w:lvl>
+    <w:lvl w:ilvl="7" w:tplc="040C0003" w:tentative="1">
+      <w:start w:val="1"/>
+      <w:numFmt w:val="bullet"/>
+      <w:lvlText w:val="o"/>
+      <w:lvlJc w:val="left"/>
+      <w:pPr>
+        <w:ind w:left="6053" w:hanging="360"/>
+      </w:pPr>
+      <w:rPr>
+        <w:rFonts w:ascii="Courier New" w:hAnsi="Courier New" w:cs="Courier New" w:hint="default"/>
+      </w:rPr>
+    </w:lvl>
+    <w:lvl w:ilvl="8" w:tplc="040C0005" w:tentative="1">
+      <w:start w:val="1"/>
+      <w:numFmt w:val="bullet"/>
+      <w:lvlText w:val=""/>
+      <w:lvlJc w:val="left"/>
+      <w:pPr>
+        <w:ind w:left="6773" w:hanging="360"/>
+      </w:pPr>
+      <w:rPr>
+        <w:rFonts w:ascii="Wingdings" w:hAnsi="Wingdings" w:hint="default"/>
+      </w:rPr>
+    </w:lvl>
+  </w:abstractNum>
+  <w:abstractNum w:abstractNumId="17" w15:restartNumberingAfterBreak="0">
     <w:nsid w:val="639231FD"/>
     <w:multiLevelType w:val="hybridMultilevel"/>
     <w:tmpl w:val="C89A4150"/>
@@ -6130,7 +7244,7 @@
       </w:rPr>
     </w:lvl>
   </w:abstractNum>
-  <w:abstractNum w:abstractNumId="17" w15:restartNumberingAfterBreak="0">
+  <w:abstractNum w:abstractNumId="18" w15:restartNumberingAfterBreak="0">
     <w:nsid w:val="64E27C4B"/>
     <w:multiLevelType w:val="hybridMultilevel"/>
     <w:tmpl w:val="873EE834"/>
@@ -6270,7 +7384,7 @@
       </w:rPr>
     </w:lvl>
   </w:abstractNum>
-  <w:abstractNum w:abstractNumId="18" w15:restartNumberingAfterBreak="0">
+  <w:abstractNum w:abstractNumId="19" w15:restartNumberingAfterBreak="0">
     <w:nsid w:val="660522AD"/>
     <w:multiLevelType w:val="hybridMultilevel"/>
     <w:tmpl w:val="2B524D3C"/>
@@ -6411,7 +7525,7 @@
       </w:rPr>
     </w:lvl>
   </w:abstractNum>
-  <w:abstractNum w:abstractNumId="19" w15:restartNumberingAfterBreak="0">
+  <w:abstractNum w:abstractNumId="20" w15:restartNumberingAfterBreak="0">
     <w:nsid w:val="6FD45837"/>
     <w:multiLevelType w:val="hybridMultilevel"/>
     <w:tmpl w:val="125A62EC"/>
@@ -6545,6 +7659,118 @@
           <w:tab w:val="num" w:pos="6480"/>
         </w:tabs>
         <w:ind w:left="6480" w:hanging="360"/>
+      </w:pPr>
+      <w:rPr>
+        <w:rFonts w:ascii="Wingdings" w:hAnsi="Wingdings" w:hint="default"/>
+      </w:rPr>
+    </w:lvl>
+  </w:abstractNum>
+  <w:abstractNum w:abstractNumId="21" w15:restartNumberingAfterBreak="0">
+    <w:nsid w:val="7C657590"/>
+    <w:multiLevelType w:val="hybridMultilevel"/>
+    <w:tmpl w:val="3F2E3D32"/>
+    <w:lvl w:ilvl="0" w:tplc="C414E3AE">
+      <w:numFmt w:val="bullet"/>
+      <w:lvlText w:val="-"/>
+      <w:lvlJc w:val="left"/>
+      <w:pPr>
+        <w:ind w:left="1013" w:hanging="360"/>
+      </w:pPr>
+      <w:rPr>
+        <w:rFonts w:ascii="Calibri" w:eastAsia="Times New Roman" w:hAnsi="Calibri" w:cs="Calibri" w:hint="default"/>
+      </w:rPr>
+    </w:lvl>
+    <w:lvl w:ilvl="1" w:tplc="040C0003" w:tentative="1">
+      <w:start w:val="1"/>
+      <w:numFmt w:val="bullet"/>
+      <w:lvlText w:val="o"/>
+      <w:lvlJc w:val="left"/>
+      <w:pPr>
+        <w:ind w:left="1733" w:hanging="360"/>
+      </w:pPr>
+      <w:rPr>
+        <w:rFonts w:ascii="Courier New" w:hAnsi="Courier New" w:cs="Courier New" w:hint="default"/>
+      </w:rPr>
+    </w:lvl>
+    <w:lvl w:ilvl="2" w:tplc="040C0005" w:tentative="1">
+      <w:start w:val="1"/>
+      <w:numFmt w:val="bullet"/>
+      <w:lvlText w:val=""/>
+      <w:lvlJc w:val="left"/>
+      <w:pPr>
+        <w:ind w:left="2453" w:hanging="360"/>
+      </w:pPr>
+      <w:rPr>
+        <w:rFonts w:ascii="Wingdings" w:hAnsi="Wingdings" w:hint="default"/>
+      </w:rPr>
+    </w:lvl>
+    <w:lvl w:ilvl="3" w:tplc="040C0001" w:tentative="1">
+      <w:start w:val="1"/>
+      <w:numFmt w:val="bullet"/>
+      <w:lvlText w:val=""/>
+      <w:lvlJc w:val="left"/>
+      <w:pPr>
+        <w:ind w:left="3173" w:hanging="360"/>
+      </w:pPr>
+      <w:rPr>
+        <w:rFonts w:ascii="Symbol" w:hAnsi="Symbol" w:hint="default"/>
+      </w:rPr>
+    </w:lvl>
+    <w:lvl w:ilvl="4" w:tplc="040C0003" w:tentative="1">
+      <w:start w:val="1"/>
+      <w:numFmt w:val="bullet"/>
+      <w:lvlText w:val="o"/>
+      <w:lvlJc w:val="left"/>
+      <w:pPr>
+        <w:ind w:left="3893" w:hanging="360"/>
+      </w:pPr>
+      <w:rPr>
+        <w:rFonts w:ascii="Courier New" w:hAnsi="Courier New" w:cs="Courier New" w:hint="default"/>
+      </w:rPr>
+    </w:lvl>
+    <w:lvl w:ilvl="5" w:tplc="040C0005" w:tentative="1">
+      <w:start w:val="1"/>
+      <w:numFmt w:val="bullet"/>
+      <w:lvlText w:val=""/>
+      <w:lvlJc w:val="left"/>
+      <w:pPr>
+        <w:ind w:left="4613" w:hanging="360"/>
+      </w:pPr>
+      <w:rPr>
+        <w:rFonts w:ascii="Wingdings" w:hAnsi="Wingdings" w:hint="default"/>
+      </w:rPr>
+    </w:lvl>
+    <w:lvl w:ilvl="6" w:tplc="040C0001" w:tentative="1">
+      <w:start w:val="1"/>
+      <w:numFmt w:val="bullet"/>
+      <w:lvlText w:val=""/>
+      <w:lvlJc w:val="left"/>
+      <w:pPr>
+        <w:ind w:left="5333" w:hanging="360"/>
+      </w:pPr>
+      <w:rPr>
+        <w:rFonts w:ascii="Symbol" w:hAnsi="Symbol" w:hint="default"/>
+      </w:rPr>
+    </w:lvl>
+    <w:lvl w:ilvl="7" w:tplc="040C0003" w:tentative="1">
+      <w:start w:val="1"/>
+      <w:numFmt w:val="bullet"/>
+      <w:lvlText w:val="o"/>
+      <w:lvlJc w:val="left"/>
+      <w:pPr>
+        <w:ind w:left="6053" w:hanging="360"/>
+      </w:pPr>
+      <w:rPr>
+        <w:rFonts w:ascii="Courier New" w:hAnsi="Courier New" w:cs="Courier New" w:hint="default"/>
+      </w:rPr>
+    </w:lvl>
+    <w:lvl w:ilvl="8" w:tplc="040C0005" w:tentative="1">
+      <w:start w:val="1"/>
+      <w:numFmt w:val="bullet"/>
+      <w:lvlText w:val=""/>
+      <w:lvlJc w:val="left"/>
+      <w:pPr>
+        <w:ind w:left="6773" w:hanging="360"/>
       </w:pPr>
       <w:rPr>
         <w:rFonts w:ascii="Wingdings" w:hAnsi="Wingdings" w:hint="default"/>
@@ -6558,7 +7784,7 @@
     <w:abstractNumId w:val="14"/>
   </w:num>
   <w:num w:numId="3">
-    <w:abstractNumId w:val="16"/>
+    <w:abstractNumId w:val="17"/>
   </w:num>
   <w:num w:numId="4">
     <w:abstractNumId w:val="1"/>
@@ -6567,7 +7793,7 @@
     <w:abstractNumId w:val="7"/>
   </w:num>
   <w:num w:numId="6">
-    <w:abstractNumId w:val="19"/>
+    <w:abstractNumId w:val="20"/>
   </w:num>
   <w:num w:numId="7">
     <w:abstractNumId w:val="6"/>
@@ -6606,7 +7832,7 @@
     </w:lvlOverride>
   </w:num>
   <w:num w:numId="10">
-    <w:abstractNumId w:val="18"/>
+    <w:abstractNumId w:val="19"/>
   </w:num>
   <w:num w:numId="11">
     <w:abstractNumId w:val="10"/>
@@ -6639,7 +7865,7 @@
     <w:abstractNumId w:val="0"/>
   </w:num>
   <w:num w:numId="21">
-    <w:abstractNumId w:val="17"/>
+    <w:abstractNumId w:val="18"/>
   </w:num>
   <w:num w:numId="22">
     <w:abstractNumId w:val="12"/>
@@ -6691,6 +7917,12 @@
   </w:num>
   <w:num w:numId="28">
     <w:abstractNumId w:val="12"/>
+  </w:num>
+  <w:num w:numId="29">
+    <w:abstractNumId w:val="16"/>
+  </w:num>
+  <w:num w:numId="30">
+    <w:abstractNumId w:val="21"/>
   </w:num>
   <w:numIdMacAtCleanup w:val="9"/>
 </w:numbering>
@@ -7496,6 +8728,24 @@
       <w:szCs w:val="24"/>
     </w:rPr>
   </w:style>
+  <w:style w:type="paragraph" w:styleId="Lgende">
+    <w:name w:val="caption"/>
+    <w:basedOn w:val="Normal"/>
+    <w:next w:val="Normal"/>
+    <w:unhideWhenUsed/>
+    <w:qFormat/>
+    <w:rsid w:val="004A5137"/>
+    <w:pPr>
+      <w:spacing w:after="200"/>
+    </w:pPr>
+    <w:rPr>
+      <w:i/>
+      <w:iCs/>
+      <w:color w:val="44546A" w:themeColor="text2"/>
+      <w:sz w:val="18"/>
+      <w:szCs w:val="18"/>
+    </w:rPr>
+  </w:style>
 </w:styles>
 </file>
 
@@ -7799,7 +9049,7 @@
 </file>
 
 <file path=customXml/itemProps1.xml><?xml version="1.0" encoding="utf-8"?>
-<ds:datastoreItem xmlns:ds="http://schemas.openxmlformats.org/officeDocument/2006/customXml" ds:itemID="{1A8E1F7E-2EA4-4525-BC6E-44F41AE47750}">
+<ds:datastoreItem xmlns:ds="http://schemas.openxmlformats.org/officeDocument/2006/customXml" ds:itemID="{EF1B0BFF-19C8-43D6-97F6-FC747782F9B5}">
   <ds:schemaRefs>
     <ds:schemaRef ds:uri="http://schemas.openxmlformats.org/officeDocument/2006/bibliography"/>
   </ds:schemaRefs>

</xml_diff>

<commit_message>
Ajout fond dans ChoixNiveau
</commit_message>
<xml_diff>
--- a/DebutCompteRendu.docx
+++ b/DebutCompteRendu.docx
@@ -1488,12 +1488,14 @@
         <w:rPr>
           <w:rFonts w:ascii="Calibri" w:hAnsi="Calibri" w:cs="Calibri"/>
           <w:i/>
+          <w:color w:val="FF0000"/>
         </w:rPr>
       </w:pPr>
       <w:r>
         <w:rPr>
           <w:rFonts w:ascii="Calibri" w:hAnsi="Calibri" w:cs="Calibri"/>
           <w:i/>
+          <w:color w:val="FF0000"/>
         </w:rPr>
         <w:t>Genre et principe du jeu, but du joueur.</w:t>
       </w:r>
@@ -1505,12 +1507,14 @@
         <w:rPr>
           <w:rFonts w:ascii="Calibri" w:hAnsi="Calibri" w:cs="Calibri"/>
           <w:i/>
+          <w:color w:val="FF0000"/>
         </w:rPr>
       </w:pPr>
       <w:r>
         <w:rPr>
           <w:rFonts w:ascii="Calibri" w:hAnsi="Calibri" w:cs="Calibri"/>
           <w:i/>
+          <w:color w:val="FF0000"/>
         </w:rPr>
         <w:t>Impressions écran, avec des phrases introductives et explicatives.</w:t>
       </w:r>
@@ -2214,29 +2218,34 @@
         <w:jc w:val="both"/>
         <w:rPr>
           <w:rFonts w:ascii="Calibri" w:hAnsi="Calibri" w:cs="Calibri"/>
-        </w:rPr>
-      </w:pPr>
-      <w:r>
-        <w:rPr>
-          <w:rFonts w:ascii="Calibri" w:hAnsi="Calibri" w:cs="Calibri"/>
+          <w:color w:val="FF0000"/>
+        </w:rPr>
+      </w:pPr>
+      <w:r>
+        <w:rPr>
+          <w:rFonts w:ascii="Calibri" w:hAnsi="Calibri" w:cs="Calibri"/>
+          <w:color w:val="FF0000"/>
         </w:rPr>
         <w:t xml:space="preserve">Règle du jeu </w:t>
       </w:r>
       <w:r>
         <w:rPr>
           <w:rFonts w:ascii="Calibri" w:hAnsi="Calibri" w:cs="Calibri"/>
+          <w:color w:val="FF0000"/>
         </w:rPr>
         <w:t xml:space="preserve">détaillée </w:t>
       </w:r>
       <w:r>
         <w:rPr>
           <w:rFonts w:ascii="Calibri" w:hAnsi="Calibri" w:cs="Calibri"/>
+          <w:color w:val="FF0000"/>
         </w:rPr>
         <w:t>ainsi que la description des touches ou autre nécessaire pour jouer</w:t>
       </w:r>
       <w:r>
         <w:rPr>
           <w:rFonts w:ascii="Calibri" w:hAnsi="Calibri" w:cs="Calibri"/>
+          <w:color w:val="FF0000"/>
         </w:rPr>
         <w:t xml:space="preserve"> (code triche par exemple …)</w:t>
       </w:r>
@@ -2286,7 +2295,7 @@
           <w:noProof/>
         </w:rPr>
         <w:drawing>
-          <wp:anchor distT="0" distB="0" distL="114300" distR="114300" simplePos="0" relativeHeight="251664384" behindDoc="0" locked="0" layoutInCell="1" allowOverlap="1" wp14:anchorId="3DFBE426" wp14:editId="036C5010">
+          <wp:anchor distT="0" distB="0" distL="114300" distR="114300" simplePos="0" relativeHeight="251664384" behindDoc="0" locked="0" layoutInCell="1" allowOverlap="1" wp14:anchorId="3DFBE426" wp14:editId="3FCA808A">
             <wp:simplePos x="0" y="0"/>
             <wp:positionH relativeFrom="column">
               <wp:posOffset>16485</wp:posOffset>
@@ -2363,7 +2372,7 @@
           <w:noProof/>
         </w:rPr>
         <w:drawing>
-          <wp:anchor distT="0" distB="0" distL="114300" distR="114300" simplePos="0" relativeHeight="251661312" behindDoc="0" locked="0" layoutInCell="1" allowOverlap="1" wp14:anchorId="6D482983" wp14:editId="046D6D2C">
+          <wp:anchor distT="0" distB="0" distL="114300" distR="114300" simplePos="0" relativeHeight="251661312" behindDoc="0" locked="0" layoutInCell="1" allowOverlap="1" wp14:anchorId="6D482983" wp14:editId="368B387C">
             <wp:simplePos x="0" y="0"/>
             <wp:positionH relativeFrom="column">
               <wp:posOffset>4143375</wp:posOffset>
@@ -2423,116 +2432,29 @@
         <w:rPr>
           <w:noProof/>
         </w:rPr>
+        <w:t xml:space="preserve"> </w:t>
+      </w:r>
+    </w:p>
+    <w:p>
+      <w:pPr>
+        <w:jc w:val="both"/>
+        <w:rPr>
+          <w:rFonts w:ascii="Calibri" w:hAnsi="Calibri" w:cs="Calibri"/>
+        </w:rPr>
+      </w:pPr>
+    </w:p>
+    <w:p>
+      <w:pPr>
+        <w:jc w:val="both"/>
+      </w:pPr>
+      <w:r>
+        <w:rPr>
+          <w:noProof/>
+        </w:rPr>
         <mc:AlternateContent>
           <mc:Choice Requires="wps">
             <w:drawing>
-              <wp:anchor distT="0" distB="0" distL="114300" distR="114300" simplePos="0" relativeHeight="251660288" behindDoc="0" locked="0" layoutInCell="1" allowOverlap="1" wp14:anchorId="7501D7B8" wp14:editId="62BDAA86">
-                <wp:simplePos x="0" y="0"/>
-                <wp:positionH relativeFrom="column">
-                  <wp:posOffset>1321774</wp:posOffset>
-                </wp:positionH>
-                <wp:positionV relativeFrom="paragraph">
-                  <wp:posOffset>615944</wp:posOffset>
-                </wp:positionV>
-                <wp:extent cx="2823099" cy="142043"/>
-                <wp:effectExtent l="0" t="19050" r="34925" b="29845"/>
-                <wp:wrapNone/>
-                <wp:docPr id="9" name="Flèche : droite 9"/>
-                <wp:cNvGraphicFramePr/>
-                <a:graphic xmlns:a="http://schemas.openxmlformats.org/drawingml/2006/main">
-                  <a:graphicData uri="http://schemas.microsoft.com/office/word/2010/wordprocessingShape">
-                    <wps:wsp>
-                      <wps:cNvSpPr/>
-                      <wps:spPr>
-                        <a:xfrm>
-                          <a:off x="0" y="0"/>
-                          <a:ext cx="2823099" cy="142043"/>
-                        </a:xfrm>
-                        <a:prstGeom prst="rightArrow">
-                          <a:avLst/>
-                        </a:prstGeom>
-                      </wps:spPr>
-                      <wps:style>
-                        <a:lnRef idx="2">
-                          <a:schemeClr val="accent1">
-                            <a:shade val="50000"/>
-                          </a:schemeClr>
-                        </a:lnRef>
-                        <a:fillRef idx="1">
-                          <a:schemeClr val="accent1"/>
-                        </a:fillRef>
-                        <a:effectRef idx="0">
-                          <a:schemeClr val="accent1"/>
-                        </a:effectRef>
-                        <a:fontRef idx="minor">
-                          <a:schemeClr val="lt1"/>
-                        </a:fontRef>
-                      </wps:style>
-                      <wps:bodyPr rot="0" spcFirstLastPara="0" vertOverflow="overflow" horzOverflow="overflow" vert="horz" wrap="square" lIns="91440" tIns="45720" rIns="91440" bIns="45720" numCol="1" spcCol="0" rtlCol="0" fromWordArt="0" anchor="ctr" anchorCtr="0" forceAA="0" compatLnSpc="1">
-                        <a:prstTxWarp prst="textNoShape">
-                          <a:avLst/>
-                        </a:prstTxWarp>
-                        <a:noAutofit/>
-                      </wps:bodyPr>
-                    </wps:wsp>
-                  </a:graphicData>
-                </a:graphic>
-                <wp14:sizeRelH relativeFrom="margin">
-                  <wp14:pctWidth>0</wp14:pctWidth>
-                </wp14:sizeRelH>
-              </wp:anchor>
-            </w:drawing>
-          </mc:Choice>
-          <mc:Fallback xmlns:w16cex="http://schemas.microsoft.com/office/word/2018/wordml/cex" xmlns:w16="http://schemas.microsoft.com/office/word/2018/wordml" xmlns:w16sdtdh="http://schemas.microsoft.com/office/word/2020/wordml/sdtdatahash">
-            <w:pict>
-              <v:shapetype w14:anchorId="03311179" id="_x0000_t13" coordsize="21600,21600" o:spt="13" adj="16200,5400" path="m@0,l@0@1,0@1,0@2@0@2@0,21600,21600,10800xe">
-                <v:stroke joinstyle="miter"/>
-                <v:formulas>
-                  <v:f eqn="val #0"/>
-                  <v:f eqn="val #1"/>
-                  <v:f eqn="sum height 0 #1"/>
-                  <v:f eqn="sum 10800 0 #1"/>
-                  <v:f eqn="sum width 0 #0"/>
-                  <v:f eqn="prod @4 @3 10800"/>
-                  <v:f eqn="sum width 0 @5"/>
-                </v:formulas>
-                <v:path o:connecttype="custom" o:connectlocs="@0,0;0,10800;@0,21600;21600,10800" o:connectangles="270,180,90,0" textboxrect="0,@1,@6,@2"/>
-                <v:handles>
-                  <v:h position="#0,#1" xrange="0,21600" yrange="0,10800"/>
-                </v:handles>
-              </v:shapetype>
-              <v:shape id="Flèche : droite 9" o:spid="_x0000_s1026" type="#_x0000_t13" style="position:absolute;margin-left:104.1pt;margin-top:48.5pt;width:222.3pt;height:11.2pt;z-index:251660288;visibility:visible;mso-wrap-style:square;mso-width-percent:0;mso-wrap-distance-left:9pt;mso-wrap-distance-top:0;mso-wrap-distance-right:9pt;mso-wrap-distance-bottom:0;mso-position-horizontal:absolute;mso-position-horizontal-relative:text;mso-position-vertical:absolute;mso-position-vertical-relative:text;mso-width-percent:0;mso-width-relative:margin;v-text-anchor:middle" o:gfxdata="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" adj="21057" fillcolor="#4472c4 [3204]" strokecolor="#1f3763 [1604]" strokeweight="1pt"/>
-            </w:pict>
-          </mc:Fallback>
-        </mc:AlternateContent>
-      </w:r>
-      <w:r>
-        <w:rPr>
-          <w:noProof/>
-        </w:rPr>
-        <w:t xml:space="preserve"> </w:t>
-      </w:r>
-    </w:p>
-    <w:p>
-      <w:pPr>
-        <w:jc w:val="both"/>
-        <w:rPr>
-          <w:rFonts w:ascii="Calibri" w:hAnsi="Calibri" w:cs="Calibri"/>
-        </w:rPr>
-      </w:pPr>
-    </w:p>
-    <w:p>
-      <w:pPr>
-        <w:jc w:val="both"/>
-      </w:pPr>
-      <w:r>
-        <w:rPr>
-          <w:noProof/>
-        </w:rPr>
-        <mc:AlternateContent>
-          <mc:Choice Requires="wps">
-            <w:drawing>
-              <wp:anchor distT="45720" distB="45720" distL="114300" distR="114300" simplePos="0" relativeHeight="251663360" behindDoc="0" locked="0" layoutInCell="1" allowOverlap="1" wp14:anchorId="2143BA1D" wp14:editId="3E479F6F">
+              <wp:anchor distT="45720" distB="45720" distL="114300" distR="114300" simplePos="0" relativeHeight="251663360" behindDoc="0" locked="0" layoutInCell="1" allowOverlap="1" wp14:anchorId="2143BA1D" wp14:editId="184E7973">
                 <wp:simplePos x="0" y="0"/>
                 <wp:positionH relativeFrom="column">
                   <wp:posOffset>2527288</wp:posOffset>
@@ -2595,7 +2517,11 @@
           </mc:Choice>
           <mc:Fallback>
             <w:pict>
-              <v:shape w14:anchorId="2143BA1D" id="Zone de texte 2" o:spid="_x0000_s1027" type="#_x0000_t202" style="position:absolute;left:0;text-align:left;margin-left:199pt;margin-top:1.9pt;width:185.9pt;height:110.6pt;z-index:251663360;visibility:visible;mso-wrap-style:square;mso-width-percent:400;mso-height-percent:200;mso-wrap-distance-left:9pt;mso-wrap-distance-top:3.6pt;mso-wrap-distance-right:9pt;mso-wrap-distance-bottom:3.6pt;mso-position-horizontal:absolute;mso-position-horizontal-relative:text;mso-position-vertical:absolute;mso-position-vertical-relative:text;mso-width-percent:400;mso-height-percent:200;mso-width-relative:margin;mso-height-relative:margin;v-text-anchor:top" o:gfxdata="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" filled="f" stroked="f">
+              <v:shapetype w14:anchorId="2143BA1D" id="_x0000_t202" coordsize="21600,21600" o:spt="202" path="m,l,21600r21600,l21600,xe">
+                <v:stroke joinstyle="miter"/>
+                <v:path gradientshapeok="t" o:connecttype="rect"/>
+              </v:shapetype>
+              <v:shape id="Zone de texte 2" o:spid="_x0000_s1027" type="#_x0000_t202" style="position:absolute;left:0;text-align:left;margin-left:199pt;margin-top:1.9pt;width:185.9pt;height:110.6pt;z-index:251663360;visibility:visible;mso-wrap-style:square;mso-width-percent:400;mso-height-percent:200;mso-wrap-distance-left:9pt;mso-wrap-distance-top:3.6pt;mso-wrap-distance-right:9pt;mso-wrap-distance-bottom:3.6pt;mso-position-horizontal:absolute;mso-position-horizontal-relative:text;mso-position-vertical:absolute;mso-position-vertical-relative:text;mso-width-percent:400;mso-height-percent:200;mso-width-relative:margin;mso-height-relative:margin;v-text-anchor:top" o:gfxdata="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" filled="f" stroked="f">
                 <v:textbox style="mso-fit-shape-to-text:t">
                   <w:txbxContent>
                     <w:p>
@@ -2616,6 +2542,113 @@
       <w:pPr>
         <w:jc w:val="both"/>
       </w:pPr>
+      <w:r>
+        <w:rPr>
+          <w:noProof/>
+        </w:rPr>
+        <mc:AlternateContent>
+          <mc:Choice Requires="wps">
+            <w:drawing>
+              <wp:anchor distT="0" distB="0" distL="114300" distR="114300" simplePos="0" relativeHeight="251660288" behindDoc="0" locked="0" layoutInCell="1" allowOverlap="1" wp14:anchorId="7501D7B8" wp14:editId="0EF7C336">
+                <wp:simplePos x="0" y="0"/>
+                <wp:positionH relativeFrom="column">
+                  <wp:posOffset>1289630</wp:posOffset>
+                </wp:positionH>
+                <wp:positionV relativeFrom="paragraph">
+                  <wp:posOffset>107702</wp:posOffset>
+                </wp:positionV>
+                <wp:extent cx="2823099" cy="142043"/>
+                <wp:effectExtent l="0" t="19050" r="34925" b="29845"/>
+                <wp:wrapNone/>
+                <wp:docPr id="9" name="Flèche : droite 9"/>
+                <wp:cNvGraphicFramePr/>
+                <a:graphic xmlns:a="http://schemas.openxmlformats.org/drawingml/2006/main">
+                  <a:graphicData uri="http://schemas.microsoft.com/office/word/2010/wordprocessingShape">
+                    <wps:wsp>
+                      <wps:cNvSpPr/>
+                      <wps:spPr>
+                        <a:xfrm>
+                          <a:off x="0" y="0"/>
+                          <a:ext cx="2823099" cy="142043"/>
+                        </a:xfrm>
+                        <a:prstGeom prst="rightArrow">
+                          <a:avLst/>
+                        </a:prstGeom>
+                      </wps:spPr>
+                      <wps:style>
+                        <a:lnRef idx="2">
+                          <a:schemeClr val="accent1">
+                            <a:shade val="50000"/>
+                          </a:schemeClr>
+                        </a:lnRef>
+                        <a:fillRef idx="1">
+                          <a:schemeClr val="accent1"/>
+                        </a:fillRef>
+                        <a:effectRef idx="0">
+                          <a:schemeClr val="accent1"/>
+                        </a:effectRef>
+                        <a:fontRef idx="minor">
+                          <a:schemeClr val="lt1"/>
+                        </a:fontRef>
+                      </wps:style>
+                      <wps:bodyPr rot="0" spcFirstLastPara="0" vertOverflow="overflow" horzOverflow="overflow" vert="horz" wrap="square" lIns="91440" tIns="45720" rIns="91440" bIns="45720" numCol="1" spcCol="0" rtlCol="0" fromWordArt="0" anchor="ctr" anchorCtr="0" forceAA="0" compatLnSpc="1">
+                        <a:prstTxWarp prst="textNoShape">
+                          <a:avLst/>
+                        </a:prstTxWarp>
+                        <a:noAutofit/>
+                      </wps:bodyPr>
+                    </wps:wsp>
+                  </a:graphicData>
+                </a:graphic>
+                <wp14:sizeRelH relativeFrom="margin">
+                  <wp14:pctWidth>0</wp14:pctWidth>
+                </wp14:sizeRelH>
+              </wp:anchor>
+            </w:drawing>
+          </mc:Choice>
+          <mc:Fallback>
+            <w:pict>
+              <v:shapetype w14:anchorId="0FA7B347" id="_x0000_t13" coordsize="21600,21600" o:spt="13" adj="16200,5400" path="m@0,l@0@1,0@1,0@2@0@2@0,21600,21600,10800xe">
+                <v:stroke joinstyle="miter"/>
+                <v:formulas>
+                  <v:f eqn="val #0"/>
+                  <v:f eqn="val #1"/>
+                  <v:f eqn="sum height 0 #1"/>
+                  <v:f eqn="sum 10800 0 #1"/>
+                  <v:f eqn="sum width 0 #0"/>
+                  <v:f eqn="prod @4 @3 10800"/>
+                  <v:f eqn="sum width 0 @5"/>
+                </v:formulas>
+                <v:path o:connecttype="custom" o:connectlocs="@0,0;0,10800;@0,21600;21600,10800" o:connectangles="270,180,90,0" textboxrect="0,@1,@6,@2"/>
+                <v:handles>
+                  <v:h position="#0,#1" xrange="0,21600" yrange="0,10800"/>
+                </v:handles>
+              </v:shapetype>
+              <v:shape id="Flèche : droite 9" o:spid="_x0000_s1026" type="#_x0000_t13" style="position:absolute;margin-left:101.55pt;margin-top:8.5pt;width:222.3pt;height:11.2pt;z-index:251660288;visibility:visible;mso-wrap-style:square;mso-width-percent:0;mso-wrap-distance-left:9pt;mso-wrap-distance-top:0;mso-wrap-distance-right:9pt;mso-wrap-distance-bottom:0;mso-position-horizontal:absolute;mso-position-horizontal-relative:text;mso-position-vertical:absolute;mso-position-vertical-relative:text;mso-width-percent:0;mso-width-relative:margin;v-text-anchor:middle" o:gfxdata="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" adj="21057" fillcolor="#4472c4 [3204]" strokecolor="#1f3763 [1604]" strokeweight="1pt"/>
+            </w:pict>
+          </mc:Fallback>
+        </mc:AlternateContent>
+      </w:r>
+    </w:p>
+    <w:p>
+      <w:pPr>
+        <w:jc w:val="both"/>
+      </w:pPr>
+    </w:p>
+    <w:p>
+      <w:pPr>
+        <w:jc w:val="both"/>
+      </w:pPr>
+    </w:p>
+    <w:p>
+      <w:pPr>
+        <w:jc w:val="both"/>
+      </w:pPr>
+    </w:p>
+    <w:p>
+      <w:pPr>
+        <w:jc w:val="both"/>
+      </w:pPr>
     </w:p>
     <w:p>
       <w:pPr>
@@ -2647,6 +2680,277 @@
           <w:sz w:val="40"/>
         </w:rPr>
       </w:pPr>
+      <w:r>
+        <w:rPr>
+          <w:noProof/>
+        </w:rPr>
+        <w:drawing>
+          <wp:anchor distT="0" distB="0" distL="114300" distR="114300" simplePos="0" relativeHeight="251674624" behindDoc="0" locked="0" layoutInCell="1" allowOverlap="1" wp14:anchorId="47CE4651" wp14:editId="0D596073">
+            <wp:simplePos x="0" y="0"/>
+            <wp:positionH relativeFrom="column">
+              <wp:posOffset>4041664</wp:posOffset>
+            </wp:positionH>
+            <wp:positionV relativeFrom="paragraph">
+              <wp:posOffset>669594</wp:posOffset>
+            </wp:positionV>
+            <wp:extent cx="1645920" cy="1371600"/>
+            <wp:effectExtent l="0" t="0" r="0" b="0"/>
+            <wp:wrapSquare wrapText="bothSides"/>
+            <wp:docPr id="17" name="Image 17"/>
+            <wp:cNvGraphicFramePr>
+              <a:graphicFrameLocks xmlns:a="http://schemas.openxmlformats.org/drawingml/2006/main" noChangeAspect="1"/>
+            </wp:cNvGraphicFramePr>
+            <a:graphic xmlns:a="http://schemas.openxmlformats.org/drawingml/2006/main">
+              <a:graphicData uri="http://schemas.openxmlformats.org/drawingml/2006/picture">
+                <pic:pic xmlns:pic="http://schemas.openxmlformats.org/drawingml/2006/picture">
+                  <pic:nvPicPr>
+                    <pic:cNvPr id="1" name=""/>
+                    <pic:cNvPicPr/>
+                  </pic:nvPicPr>
+                  <pic:blipFill>
+                    <a:blip r:embed="rId14" cstate="print">
+                      <a:extLst>
+                        <a:ext uri="{28A0092B-C50C-407E-A947-70E740481C1C}">
+                          <a14:useLocalDpi xmlns:a14="http://schemas.microsoft.com/office/drawing/2010/main" val="0"/>
+                        </a:ext>
+                      </a:extLst>
+                    </a:blip>
+                    <a:stretch>
+                      <a:fillRect/>
+                    </a:stretch>
+                  </pic:blipFill>
+                  <pic:spPr>
+                    <a:xfrm>
+                      <a:off x="0" y="0"/>
+                      <a:ext cx="1645920" cy="1371600"/>
+                    </a:xfrm>
+                    <a:prstGeom prst="rect">
+                      <a:avLst/>
+                    </a:prstGeom>
+                  </pic:spPr>
+                </pic:pic>
+              </a:graphicData>
+            </a:graphic>
+            <wp14:sizeRelH relativeFrom="margin">
+              <wp14:pctWidth>0</wp14:pctWidth>
+            </wp14:sizeRelH>
+            <wp14:sizeRelV relativeFrom="margin">
+              <wp14:pctHeight>0</wp14:pctHeight>
+            </wp14:sizeRelV>
+          </wp:anchor>
+        </w:drawing>
+      </w:r>
+      <w:r>
+        <w:rPr>
+          <w:noProof/>
+        </w:rPr>
+        <mc:AlternateContent>
+          <mc:Choice Requires="wps">
+            <w:drawing>
+              <wp:anchor distT="45720" distB="45720" distL="114300" distR="114300" simplePos="0" relativeHeight="251676672" behindDoc="0" locked="0" layoutInCell="1" allowOverlap="1" wp14:anchorId="46B3410C" wp14:editId="042866E1">
+                <wp:simplePos x="0" y="0"/>
+                <wp:positionH relativeFrom="column">
+                  <wp:posOffset>2507284</wp:posOffset>
+                </wp:positionH>
+                <wp:positionV relativeFrom="paragraph">
+                  <wp:posOffset>1122294</wp:posOffset>
+                </wp:positionV>
+                <wp:extent cx="2360930" cy="1404620"/>
+                <wp:effectExtent l="0" t="0" r="0" b="0"/>
+                <wp:wrapSquare wrapText="bothSides"/>
+                <wp:docPr id="18" name="Zone de texte 2"/>
+                <wp:cNvGraphicFramePr>
+                  <a:graphicFrameLocks xmlns:a="http://schemas.openxmlformats.org/drawingml/2006/main"/>
+                </wp:cNvGraphicFramePr>
+                <a:graphic xmlns:a="http://schemas.openxmlformats.org/drawingml/2006/main">
+                  <a:graphicData uri="http://schemas.microsoft.com/office/word/2010/wordprocessingShape">
+                    <wps:wsp>
+                      <wps:cNvSpPr txBox="1">
+                        <a:spLocks noChangeArrowheads="1"/>
+                      </wps:cNvSpPr>
+                      <wps:spPr bwMode="auto">
+                        <a:xfrm>
+                          <a:off x="0" y="0"/>
+                          <a:ext cx="2360930" cy="1404620"/>
+                        </a:xfrm>
+                        <a:prstGeom prst="rect">
+                          <a:avLst/>
+                        </a:prstGeom>
+                        <a:noFill/>
+                        <a:ln w="9525">
+                          <a:noFill/>
+                          <a:miter lim="800000"/>
+                          <a:headEnd/>
+                          <a:tailEnd/>
+                        </a:ln>
+                      </wps:spPr>
+                      <wps:txbx>
+                        <w:txbxContent>
+                          <w:p>
+                            <w:r>
+                              <w:t>Charger un niveau</w:t>
+                            </w:r>
+                          </w:p>
+                        </w:txbxContent>
+                      </wps:txbx>
+                      <wps:bodyPr rot="0" vert="horz" wrap="square" lIns="91440" tIns="45720" rIns="91440" bIns="45720" anchor="t" anchorCtr="0">
+                        <a:spAutoFit/>
+                      </wps:bodyPr>
+                    </wps:wsp>
+                  </a:graphicData>
+                </a:graphic>
+                <wp14:sizeRelH relativeFrom="margin">
+                  <wp14:pctWidth>40000</wp14:pctWidth>
+                </wp14:sizeRelH>
+                <wp14:sizeRelV relativeFrom="margin">
+                  <wp14:pctHeight>20000</wp14:pctHeight>
+                </wp14:sizeRelV>
+              </wp:anchor>
+            </w:drawing>
+          </mc:Choice>
+          <mc:Fallback>
+            <w:pict>
+              <v:shape w14:anchorId="46B3410C" id="_x0000_s1028" type="#_x0000_t202" style="position:absolute;left:0;text-align:left;margin-left:197.4pt;margin-top:88.35pt;width:185.9pt;height:110.6pt;z-index:251676672;visibility:visible;mso-wrap-style:square;mso-width-percent:400;mso-height-percent:200;mso-wrap-distance-left:9pt;mso-wrap-distance-top:3.6pt;mso-wrap-distance-right:9pt;mso-wrap-distance-bottom:3.6pt;mso-position-horizontal:absolute;mso-position-horizontal-relative:text;mso-position-vertical:absolute;mso-position-vertical-relative:text;mso-width-percent:400;mso-height-percent:200;mso-width-relative:margin;mso-height-relative:margin;v-text-anchor:top" o:gfxdata="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" filled="f" stroked="f">
+                <v:textbox style="mso-fit-shape-to-text:t">
+                  <w:txbxContent>
+                    <w:p>
+                      <w:r>
+                        <w:t>Charger un niveau</w:t>
+                      </w:r>
+                    </w:p>
+                  </w:txbxContent>
+                </v:textbox>
+                <w10:wrap type="square"/>
+              </v:shape>
+            </w:pict>
+          </mc:Fallback>
+        </mc:AlternateContent>
+      </w:r>
+      <w:r>
+        <w:rPr>
+          <w:noProof/>
+        </w:rPr>
+        <mc:AlternateContent>
+          <mc:Choice Requires="wps">
+            <w:drawing>
+              <wp:anchor distT="0" distB="0" distL="114300" distR="114300" simplePos="0" relativeHeight="251673600" behindDoc="1" locked="0" layoutInCell="1" allowOverlap="1" wp14:anchorId="38EDA065" wp14:editId="7011DF4E">
+                <wp:simplePos x="0" y="0"/>
+                <wp:positionH relativeFrom="column">
+                  <wp:posOffset>1164037</wp:posOffset>
+                </wp:positionH>
+                <wp:positionV relativeFrom="paragraph">
+                  <wp:posOffset>1330215</wp:posOffset>
+                </wp:positionV>
+                <wp:extent cx="2823099" cy="142043"/>
+                <wp:effectExtent l="0" t="19050" r="34925" b="29845"/>
+                <wp:wrapNone/>
+                <wp:docPr id="16" name="Flèche : droite 16"/>
+                <wp:cNvGraphicFramePr/>
+                <a:graphic xmlns:a="http://schemas.openxmlformats.org/drawingml/2006/main">
+                  <a:graphicData uri="http://schemas.microsoft.com/office/word/2010/wordprocessingShape">
+                    <wps:wsp>
+                      <wps:cNvSpPr/>
+                      <wps:spPr>
+                        <a:xfrm>
+                          <a:off x="0" y="0"/>
+                          <a:ext cx="2823099" cy="142043"/>
+                        </a:xfrm>
+                        <a:prstGeom prst="rightArrow">
+                          <a:avLst/>
+                        </a:prstGeom>
+                      </wps:spPr>
+                      <wps:style>
+                        <a:lnRef idx="2">
+                          <a:schemeClr val="accent1">
+                            <a:shade val="50000"/>
+                          </a:schemeClr>
+                        </a:lnRef>
+                        <a:fillRef idx="1">
+                          <a:schemeClr val="accent1"/>
+                        </a:fillRef>
+                        <a:effectRef idx="0">
+                          <a:schemeClr val="accent1"/>
+                        </a:effectRef>
+                        <a:fontRef idx="minor">
+                          <a:schemeClr val="lt1"/>
+                        </a:fontRef>
+                      </wps:style>
+                      <wps:bodyPr rot="0" spcFirstLastPara="0" vertOverflow="overflow" horzOverflow="overflow" vert="horz" wrap="square" lIns="91440" tIns="45720" rIns="91440" bIns="45720" numCol="1" spcCol="0" rtlCol="0" fromWordArt="0" anchor="ctr" anchorCtr="0" forceAA="0" compatLnSpc="1">
+                        <a:prstTxWarp prst="textNoShape">
+                          <a:avLst/>
+                        </a:prstTxWarp>
+                        <a:noAutofit/>
+                      </wps:bodyPr>
+                    </wps:wsp>
+                  </a:graphicData>
+                </a:graphic>
+                <wp14:sizeRelH relativeFrom="margin">
+                  <wp14:pctWidth>0</wp14:pctWidth>
+                </wp14:sizeRelH>
+              </wp:anchor>
+            </w:drawing>
+          </mc:Choice>
+          <mc:Fallback>
+            <w:pict>
+              <v:shape w14:anchorId="0654EA5D" id="Flèche : droite 16" o:spid="_x0000_s1026" type="#_x0000_t13" style="position:absolute;margin-left:91.65pt;margin-top:104.75pt;width:222.3pt;height:11.2pt;z-index:-251642880;visibility:visible;mso-wrap-style:square;mso-width-percent:0;mso-wrap-distance-left:9pt;mso-wrap-distance-top:0;mso-wrap-distance-right:9pt;mso-wrap-distance-bottom:0;mso-position-horizontal:absolute;mso-position-horizontal-relative:text;mso-position-vertical:absolute;mso-position-vertical-relative:text;mso-width-percent:0;mso-width-relative:margin;v-text-anchor:middle" o:gfxdata="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" adj="21057" fillcolor="#4472c4 [3204]" strokecolor="#1f3763 [1604]" strokeweight="1pt"/>
+            </w:pict>
+          </mc:Fallback>
+        </mc:AlternateContent>
+      </w:r>
+      <w:r>
+        <w:rPr>
+          <w:noProof/>
+        </w:rPr>
+        <w:drawing>
+          <wp:anchor distT="0" distB="0" distL="114300" distR="114300" simplePos="0" relativeHeight="251671552" behindDoc="0" locked="0" layoutInCell="1" allowOverlap="1" wp14:anchorId="2DE00EF6" wp14:editId="3BAE7786">
+            <wp:simplePos x="0" y="0"/>
+            <wp:positionH relativeFrom="column">
+              <wp:posOffset>3479</wp:posOffset>
+            </wp:positionH>
+            <wp:positionV relativeFrom="paragraph">
+              <wp:posOffset>2347</wp:posOffset>
+            </wp:positionV>
+            <wp:extent cx="2536466" cy="2087228"/>
+            <wp:effectExtent l="0" t="0" r="0" b="8890"/>
+            <wp:wrapSquare wrapText="bothSides"/>
+            <wp:docPr id="11" name="Image 11"/>
+            <wp:cNvGraphicFramePr>
+              <a:graphicFrameLocks xmlns:a="http://schemas.openxmlformats.org/drawingml/2006/main" noChangeAspect="1"/>
+            </wp:cNvGraphicFramePr>
+            <a:graphic xmlns:a="http://schemas.openxmlformats.org/drawingml/2006/main">
+              <a:graphicData uri="http://schemas.openxmlformats.org/drawingml/2006/picture">
+                <pic:pic xmlns:pic="http://schemas.openxmlformats.org/drawingml/2006/picture">
+                  <pic:nvPicPr>
+                    <pic:cNvPr id="1" name=""/>
+                    <pic:cNvPicPr/>
+                  </pic:nvPicPr>
+                  <pic:blipFill>
+                    <a:blip r:embed="rId15" cstate="print">
+                      <a:extLst>
+                        <a:ext uri="{28A0092B-C50C-407E-A947-70E740481C1C}">
+                          <a14:useLocalDpi xmlns:a14="http://schemas.microsoft.com/office/drawing/2010/main" val="0"/>
+                        </a:ext>
+                      </a:extLst>
+                    </a:blip>
+                    <a:stretch>
+                      <a:fillRect/>
+                    </a:stretch>
+                  </pic:blipFill>
+                  <pic:spPr>
+                    <a:xfrm>
+                      <a:off x="0" y="0"/>
+                      <a:ext cx="2536466" cy="2087228"/>
+                    </a:xfrm>
+                    <a:prstGeom prst="rect">
+                      <a:avLst/>
+                    </a:prstGeom>
+                  </pic:spPr>
+                </pic:pic>
+              </a:graphicData>
+            </a:graphic>
+          </wp:anchor>
+        </w:drawing>
+      </w:r>
       <w:r>
         <w:br w:type="page"/>
       </w:r>
@@ -2854,7 +3158,7 @@
                     </pic:cNvPicPr>
                   </pic:nvPicPr>
                   <pic:blipFill>
-                    <a:blip r:embed="rId14">
+                    <a:blip r:embed="rId16">
                       <a:extLst>
                         <a:ext uri="{28A0092B-C50C-407E-A947-70E740481C1C}">
                           <a14:useLocalDpi xmlns:a14="http://schemas.microsoft.com/office/drawing/2010/main" val="0"/>
@@ -2981,7 +3285,7 @@
                     </pic:cNvPicPr>
                   </pic:nvPicPr>
                   <pic:blipFill rotWithShape="1">
-                    <a:blip r:embed="rId15" cstate="print">
+                    <a:blip r:embed="rId17" cstate="print">
                       <a:extLst>
                         <a:ext uri="{28A0092B-C50C-407E-A947-70E740481C1C}">
                           <a14:useLocalDpi xmlns:a14="http://schemas.microsoft.com/office/drawing/2010/main" val="0"/>
@@ -3058,7 +3362,7 @@
                     </pic:cNvPicPr>
                   </pic:nvPicPr>
                   <pic:blipFill>
-                    <a:blip r:embed="rId16">
+                    <a:blip r:embed="rId18">
                       <a:extLst>
                         <a:ext uri="{28A0092B-C50C-407E-A947-70E740481C1C}">
                           <a14:useLocalDpi xmlns:a14="http://schemas.microsoft.com/office/drawing/2010/main" val="0"/>
@@ -3476,54 +3780,114 @@
       <w:r>
         <w:t xml:space="preserve"> sont des sources existantes, dans ce cas donnez leur provenance Expliquez les retouches ou création que vous avez peut être réalisés.</w:t>
       </w:r>
-      <w:bookmarkStart w:id="9" w:name="_GoBack"/>
+    </w:p>
+    <w:p>
+      <w:pPr>
+        <w:jc w:val="both"/>
+      </w:pPr>
+    </w:p>
+    <w:p>
+      <w:pPr>
+        <w:jc w:val="both"/>
+      </w:pPr>
+    </w:p>
+    <w:p>
+      <w:pPr>
+        <w:pStyle w:val="Titre10"/>
+        <w:jc w:val="both"/>
+      </w:pPr>
+      <w:bookmarkStart w:id="9" w:name="_Toc92304081"/>
+      <w:r>
+        <w:t>Partie Algorithmie – Intelligence artificielle</w:t>
+      </w:r>
       <w:bookmarkEnd w:id="9"/>
     </w:p>
     <w:p>
       <w:pPr>
         <w:jc w:val="both"/>
-      </w:pPr>
-    </w:p>
-    <w:p>
-      <w:pPr>
-        <w:jc w:val="both"/>
-      </w:pPr>
-    </w:p>
-    <w:p>
-      <w:pPr>
-        <w:pStyle w:val="Titre10"/>
-        <w:jc w:val="both"/>
-      </w:pPr>
-      <w:bookmarkStart w:id="10" w:name="_Toc92304081"/>
-      <w:r>
-        <w:t>Partie Algorithmie – Intelligence artificielle</w:t>
+        <w:rPr>
+          <w:rFonts w:ascii="Calibri" w:hAnsi="Calibri" w:cs="Calibri"/>
+        </w:rPr>
+      </w:pPr>
+    </w:p>
+    <w:p>
+      <w:pPr>
+        <w:jc w:val="both"/>
+        <w:rPr>
+          <w:rFonts w:ascii="Calibri" w:hAnsi="Calibri" w:cs="Calibri"/>
+        </w:rPr>
+      </w:pPr>
+    </w:p>
+    <w:p>
+      <w:pPr>
+        <w:ind w:left="900"/>
+        <w:jc w:val="both"/>
+        <w:rPr>
+          <w:rFonts w:ascii="Calibri" w:hAnsi="Calibri" w:cs="Calibri"/>
+          <w:i/>
+        </w:rPr>
+      </w:pPr>
+    </w:p>
+    <w:p>
+      <w:pPr>
+        <w:pStyle w:val="Titre2"/>
+        <w:jc w:val="both"/>
+      </w:pPr>
+      <w:bookmarkStart w:id="10" w:name="_Toc92304082"/>
+      <w:r>
+        <w:t>Explications</w:t>
       </w:r>
       <w:bookmarkEnd w:id="10"/>
     </w:p>
     <w:p>
       <w:pPr>
         <w:jc w:val="both"/>
-        <w:rPr>
-          <w:rFonts w:ascii="Calibri" w:hAnsi="Calibri" w:cs="Calibri"/>
-        </w:rPr>
-      </w:pPr>
-    </w:p>
-    <w:p>
-      <w:pPr>
-        <w:jc w:val="both"/>
-        <w:rPr>
-          <w:rFonts w:ascii="Calibri" w:hAnsi="Calibri" w:cs="Calibri"/>
-        </w:rPr>
-      </w:pPr>
-    </w:p>
-    <w:p>
-      <w:pPr>
-        <w:ind w:left="900"/>
-        <w:jc w:val="both"/>
-        <w:rPr>
-          <w:rFonts w:ascii="Calibri" w:hAnsi="Calibri" w:cs="Calibri"/>
-          <w:i/>
-        </w:rPr>
+      </w:pPr>
+    </w:p>
+    <w:p>
+      <w:pPr>
+        <w:jc w:val="both"/>
+      </w:pPr>
+    </w:p>
+    <w:p>
+      <w:pPr>
+        <w:jc w:val="both"/>
+      </w:pPr>
+      <w:r>
+        <w:t>Expliquez ici la logique et les algos choisis : mettez en évidence leur c</w:t>
+      </w:r>
+      <w:r>
+        <w:t>o</w:t>
+      </w:r>
+      <w:r>
+        <w:t>mplexité</w:t>
+      </w:r>
+      <w:r>
+        <w:t>.</w:t>
+      </w:r>
+    </w:p>
+    <w:p>
+      <w:pPr>
+        <w:jc w:val="both"/>
+      </w:pPr>
+      <w:r>
+        <w:t xml:space="preserve">Il est possible d’utiliser des algorithmes existants (ex : A*) dans ce cas </w:t>
+      </w:r>
+      <w:proofErr w:type="gramStart"/>
+      <w:r>
+        <w:t>la expliquer</w:t>
+      </w:r>
+      <w:proofErr w:type="gramEnd"/>
+      <w:r>
+        <w:t xml:space="preserve"> la façon dont vous les avez utilisés/codés</w:t>
+      </w:r>
+      <w:r>
+        <w:t>.</w:t>
+      </w:r>
+    </w:p>
+    <w:p>
+      <w:pPr>
+        <w:jc w:val="both"/>
       </w:pPr>
     </w:p>
     <w:p>
@@ -3531,73 +3895,11 @@
         <w:pStyle w:val="Titre2"/>
         <w:jc w:val="both"/>
       </w:pPr>
-      <w:bookmarkStart w:id="11" w:name="_Toc92304082"/>
-      <w:r>
-        <w:t>Explications</w:t>
+      <w:bookmarkStart w:id="11" w:name="_Toc92304083"/>
+      <w:r>
+        <w:t>Extrait de code</w:t>
       </w:r>
       <w:bookmarkEnd w:id="11"/>
-    </w:p>
-    <w:p>
-      <w:pPr>
-        <w:jc w:val="both"/>
-      </w:pPr>
-    </w:p>
-    <w:p>
-      <w:pPr>
-        <w:jc w:val="both"/>
-      </w:pPr>
-    </w:p>
-    <w:p>
-      <w:pPr>
-        <w:jc w:val="both"/>
-      </w:pPr>
-      <w:r>
-        <w:t>Expliquez ici la logique et les algos choisis : mettez en évidence leur c</w:t>
-      </w:r>
-      <w:r>
-        <w:t>o</w:t>
-      </w:r>
-      <w:r>
-        <w:t>mplexité</w:t>
-      </w:r>
-      <w:r>
-        <w:t>.</w:t>
-      </w:r>
-    </w:p>
-    <w:p>
-      <w:pPr>
-        <w:jc w:val="both"/>
-      </w:pPr>
-      <w:r>
-        <w:t xml:space="preserve">Il est possible d’utiliser des algorithmes existants (ex : A*) dans ce cas </w:t>
-      </w:r>
-      <w:proofErr w:type="gramStart"/>
-      <w:r>
-        <w:t>la expliquer</w:t>
-      </w:r>
-      <w:proofErr w:type="gramEnd"/>
-      <w:r>
-        <w:t xml:space="preserve"> la façon dont vous les avez utilisés/codés</w:t>
-      </w:r>
-      <w:r>
-        <w:t>.</w:t>
-      </w:r>
-    </w:p>
-    <w:p>
-      <w:pPr>
-        <w:jc w:val="both"/>
-      </w:pPr>
-    </w:p>
-    <w:p>
-      <w:pPr>
-        <w:pStyle w:val="Titre2"/>
-        <w:jc w:val="both"/>
-      </w:pPr>
-      <w:bookmarkStart w:id="12" w:name="_Toc92304083"/>
-      <w:r>
-        <w:t>Extrait de code</w:t>
-      </w:r>
-      <w:bookmarkEnd w:id="12"/>
     </w:p>
     <w:p>
       <w:pPr>
@@ -3687,7 +3989,7 @@
         <w:ind w:left="653"/>
         <w:jc w:val="both"/>
       </w:pPr>
-      <w:bookmarkStart w:id="13" w:name="_Toc92304085"/>
+      <w:bookmarkStart w:id="12" w:name="_Toc92304085"/>
       <w:r>
         <w:t>5</w:t>
       </w:r>
@@ -3700,31 +4002,7 @@
       <w:r>
         <w:t>Tests de validation</w:t>
       </w:r>
-      <w:bookmarkEnd w:id="13"/>
-    </w:p>
-    <w:p>
-      <w:pPr>
-        <w:jc w:val="both"/>
-      </w:pPr>
-    </w:p>
-    <w:p>
-      <w:pPr>
-        <w:jc w:val="both"/>
-      </w:pPr>
-      <w:r>
-        <w:t xml:space="preserve">Faites un listing des </w:t>
-      </w:r>
-      <w:proofErr w:type="gramStart"/>
-      <w:r>
-        <w:t>fonctionnalités ,</w:t>
-      </w:r>
-      <w:proofErr w:type="gramEnd"/>
-      <w:r>
-        <w:t xml:space="preserve"> le nom de l’étudiant qui a travaillé dessus </w:t>
-      </w:r>
-      <w:r>
-        <w:t>et son état :</w:t>
-      </w:r>
+      <w:bookmarkEnd w:id="12"/>
     </w:p>
     <w:p>
       <w:pPr>
@@ -3815,7 +4093,7 @@
         <w:tc>
           <w:tcPr>
             <w:tcW w:w="2681" w:type="dxa"/>
-            <w:shd w:val="clear" w:color="auto" w:fill="auto"/>
+            <w:shd w:val="clear" w:color="auto" w:fill="A8D08D" w:themeFill="accent6" w:themeFillTint="99"/>
           </w:tcPr>
           <w:p>
             <w:pPr>
@@ -3835,7 +4113,7 @@
         <w:tc>
           <w:tcPr>
             <w:tcW w:w="3069" w:type="dxa"/>
-            <w:shd w:val="clear" w:color="auto" w:fill="auto"/>
+            <w:shd w:val="clear" w:color="auto" w:fill="A8D08D" w:themeFill="accent6" w:themeFillTint="99"/>
           </w:tcPr>
           <w:p>
             <w:pPr>
@@ -3848,13 +4126,14 @@
               <w:rPr>
                 <w:rFonts w:ascii="Calibri" w:hAnsi="Calibri" w:cs="Calibri"/>
               </w:rPr>
-              <w:t xml:space="preserve">Menu principal </w:t>
+              <w:t>Sprite Ennemi</w:t>
             </w:r>
           </w:p>
         </w:tc>
         <w:tc>
           <w:tcPr>
             <w:tcW w:w="2897" w:type="dxa"/>
+            <w:shd w:val="clear" w:color="auto" w:fill="A8D08D" w:themeFill="accent6" w:themeFillTint="99"/>
           </w:tcPr>
           <w:p>
             <w:pPr>
@@ -3891,12 +4170,14 @@
                 <w:rFonts w:ascii="Calibri" w:hAnsi="Calibri" w:cs="Calibri"/>
               </w:rPr>
             </w:pPr>
-            <w:r>
-              <w:rPr>
-                <w:rFonts w:ascii="Calibri" w:hAnsi="Calibri" w:cs="Calibri"/>
-              </w:rPr>
-              <w:t>Diard</w:t>
-            </w:r>
+            <w:proofErr w:type="spellStart"/>
+            <w:r>
+              <w:rPr>
+                <w:rFonts w:ascii="Calibri" w:hAnsi="Calibri" w:cs="Calibri"/>
+              </w:rPr>
+              <w:t>Labauve</w:t>
+            </w:r>
+            <w:proofErr w:type="spellEnd"/>
           </w:p>
         </w:tc>
         <w:tc>
@@ -3915,8 +4196,1097 @@
               <w:rPr>
                 <w:rFonts w:ascii="Calibri" w:hAnsi="Calibri" w:cs="Calibri"/>
               </w:rPr>
-              <w:t>Plateforme niveau 1</w:t>
-            </w:r>
+              <w:t>Menu principal</w:t>
+            </w:r>
+          </w:p>
+        </w:tc>
+        <w:tc>
+          <w:tcPr>
+            <w:tcW w:w="2897" w:type="dxa"/>
+          </w:tcPr>
+          <w:p>
+            <w:pPr>
+              <w:jc w:val="both"/>
+              <w:rPr>
+                <w:rFonts w:ascii="Calibri" w:hAnsi="Calibri" w:cs="Calibri"/>
+              </w:rPr>
+            </w:pPr>
+            <w:r>
+              <w:rPr>
+                <w:rFonts w:ascii="Calibri" w:hAnsi="Calibri" w:cs="Calibri"/>
+              </w:rPr>
+              <w:t>OK</w:t>
+            </w:r>
+          </w:p>
+        </w:tc>
+      </w:tr>
+      <w:tr>
+        <w:tc>
+          <w:tcPr>
+            <w:tcW w:w="2681" w:type="dxa"/>
+            <w:shd w:val="clear" w:color="auto" w:fill="auto"/>
+          </w:tcPr>
+          <w:p>
+            <w:pPr>
+              <w:jc w:val="both"/>
+              <w:rPr>
+                <w:rFonts w:ascii="Calibri" w:hAnsi="Calibri" w:cs="Calibri"/>
+              </w:rPr>
+            </w:pPr>
+            <w:proofErr w:type="spellStart"/>
+            <w:r>
+              <w:rPr>
+                <w:rFonts w:ascii="Calibri" w:hAnsi="Calibri" w:cs="Calibri"/>
+              </w:rPr>
+              <w:t>Labauve</w:t>
+            </w:r>
+            <w:proofErr w:type="spellEnd"/>
+          </w:p>
+        </w:tc>
+        <w:tc>
+          <w:tcPr>
+            <w:tcW w:w="3069" w:type="dxa"/>
+            <w:shd w:val="clear" w:color="auto" w:fill="auto"/>
+          </w:tcPr>
+          <w:p>
+            <w:pPr>
+              <w:jc w:val="both"/>
+              <w:rPr>
+                <w:rFonts w:ascii="Calibri" w:hAnsi="Calibri" w:cs="Calibri"/>
+              </w:rPr>
+            </w:pPr>
+            <w:r>
+              <w:rPr>
+                <w:rFonts w:ascii="Calibri" w:hAnsi="Calibri" w:cs="Calibri"/>
+              </w:rPr>
+              <w:t xml:space="preserve">Sprite </w:t>
+            </w:r>
+            <w:r>
+              <w:rPr>
+                <w:rFonts w:ascii="Calibri" w:hAnsi="Calibri" w:cs="Calibri"/>
+              </w:rPr>
+              <w:t>Coin</w:t>
+            </w:r>
+          </w:p>
+        </w:tc>
+        <w:tc>
+          <w:tcPr>
+            <w:tcW w:w="2897" w:type="dxa"/>
+          </w:tcPr>
+          <w:p>
+            <w:pPr>
+              <w:jc w:val="both"/>
+              <w:rPr>
+                <w:rFonts w:ascii="Calibri" w:hAnsi="Calibri" w:cs="Calibri"/>
+              </w:rPr>
+            </w:pPr>
+            <w:r>
+              <w:rPr>
+                <w:rFonts w:ascii="Calibri" w:hAnsi="Calibri" w:cs="Calibri"/>
+              </w:rPr>
+              <w:t>OK</w:t>
+            </w:r>
+          </w:p>
+        </w:tc>
+      </w:tr>
+      <w:tr>
+        <w:tc>
+          <w:tcPr>
+            <w:tcW w:w="2681" w:type="dxa"/>
+            <w:shd w:val="clear" w:color="auto" w:fill="auto"/>
+          </w:tcPr>
+          <w:p>
+            <w:pPr>
+              <w:jc w:val="both"/>
+              <w:rPr>
+                <w:rFonts w:ascii="Calibri" w:hAnsi="Calibri" w:cs="Calibri"/>
+              </w:rPr>
+            </w:pPr>
+            <w:proofErr w:type="spellStart"/>
+            <w:r>
+              <w:rPr>
+                <w:rFonts w:ascii="Calibri" w:hAnsi="Calibri" w:cs="Calibri"/>
+              </w:rPr>
+              <w:t>Labauve</w:t>
+            </w:r>
+            <w:proofErr w:type="spellEnd"/>
+          </w:p>
+        </w:tc>
+        <w:tc>
+          <w:tcPr>
+            <w:tcW w:w="3069" w:type="dxa"/>
+            <w:shd w:val="clear" w:color="auto" w:fill="auto"/>
+          </w:tcPr>
+          <w:p>
+            <w:pPr>
+              <w:jc w:val="both"/>
+              <w:rPr>
+                <w:rFonts w:ascii="Calibri" w:hAnsi="Calibri" w:cs="Calibri"/>
+              </w:rPr>
+            </w:pPr>
+            <w:proofErr w:type="spellStart"/>
+            <w:r>
+              <w:rPr>
+                <w:rFonts w:ascii="Calibri" w:hAnsi="Calibri" w:cs="Calibri"/>
+              </w:rPr>
+              <w:t>TilesMap</w:t>
+            </w:r>
+            <w:proofErr w:type="spellEnd"/>
+            <w:r>
+              <w:rPr>
+                <w:rFonts w:ascii="Calibri" w:hAnsi="Calibri" w:cs="Calibri"/>
+              </w:rPr>
+              <w:t xml:space="preserve"> </w:t>
+            </w:r>
+            <w:proofErr w:type="spellStart"/>
+            <w:r>
+              <w:rPr>
+                <w:rFonts w:ascii="Calibri" w:hAnsi="Calibri" w:cs="Calibri"/>
+              </w:rPr>
+              <w:t>desert</w:t>
+            </w:r>
+            <w:proofErr w:type="spellEnd"/>
+          </w:p>
+        </w:tc>
+        <w:tc>
+          <w:tcPr>
+            <w:tcW w:w="2897" w:type="dxa"/>
+          </w:tcPr>
+          <w:p>
+            <w:pPr>
+              <w:jc w:val="both"/>
+              <w:rPr>
+                <w:rFonts w:ascii="Calibri" w:hAnsi="Calibri" w:cs="Calibri"/>
+              </w:rPr>
+            </w:pPr>
+            <w:r>
+              <w:rPr>
+                <w:rFonts w:ascii="Calibri" w:hAnsi="Calibri" w:cs="Calibri"/>
+              </w:rPr>
+              <w:t>OK</w:t>
+            </w:r>
+          </w:p>
+        </w:tc>
+      </w:tr>
+      <w:tr>
+        <w:tc>
+          <w:tcPr>
+            <w:tcW w:w="2681" w:type="dxa"/>
+            <w:shd w:val="clear" w:color="auto" w:fill="auto"/>
+          </w:tcPr>
+          <w:p>
+            <w:pPr>
+              <w:jc w:val="both"/>
+              <w:rPr>
+                <w:rFonts w:ascii="Calibri" w:hAnsi="Calibri" w:cs="Calibri"/>
+              </w:rPr>
+            </w:pPr>
+            <w:proofErr w:type="spellStart"/>
+            <w:r>
+              <w:rPr>
+                <w:rFonts w:ascii="Calibri" w:hAnsi="Calibri" w:cs="Calibri"/>
+              </w:rPr>
+              <w:t>Sauthier</w:t>
+            </w:r>
+            <w:proofErr w:type="spellEnd"/>
+          </w:p>
+        </w:tc>
+        <w:tc>
+          <w:tcPr>
+            <w:tcW w:w="3069" w:type="dxa"/>
+            <w:shd w:val="clear" w:color="auto" w:fill="auto"/>
+          </w:tcPr>
+          <w:p>
+            <w:pPr>
+              <w:jc w:val="both"/>
+              <w:rPr>
+                <w:rFonts w:ascii="Calibri" w:hAnsi="Calibri" w:cs="Calibri"/>
+              </w:rPr>
+            </w:pPr>
+            <w:r>
+              <w:rPr>
+                <w:rFonts w:ascii="Calibri" w:hAnsi="Calibri" w:cs="Calibri"/>
+              </w:rPr>
+              <w:t>Classe Pingouin</w:t>
+            </w:r>
+          </w:p>
+        </w:tc>
+        <w:tc>
+          <w:tcPr>
+            <w:tcW w:w="2897" w:type="dxa"/>
+          </w:tcPr>
+          <w:p>
+            <w:pPr>
+              <w:jc w:val="both"/>
+              <w:rPr>
+                <w:rFonts w:ascii="Calibri" w:hAnsi="Calibri" w:cs="Calibri"/>
+              </w:rPr>
+            </w:pPr>
+            <w:r>
+              <w:rPr>
+                <w:rFonts w:ascii="Calibri" w:hAnsi="Calibri" w:cs="Calibri"/>
+              </w:rPr>
+              <w:t>OK</w:t>
+            </w:r>
+          </w:p>
+        </w:tc>
+      </w:tr>
+      <w:tr>
+        <w:tc>
+          <w:tcPr>
+            <w:tcW w:w="2681" w:type="dxa"/>
+            <w:shd w:val="clear" w:color="auto" w:fill="auto"/>
+          </w:tcPr>
+          <w:p>
+            <w:pPr>
+              <w:jc w:val="both"/>
+              <w:rPr>
+                <w:rFonts w:ascii="Calibri" w:hAnsi="Calibri" w:cs="Calibri"/>
+              </w:rPr>
+            </w:pPr>
+            <w:r>
+              <w:rPr>
+                <w:rFonts w:ascii="Calibri" w:hAnsi="Calibri" w:cs="Calibri"/>
+              </w:rPr>
+              <w:t>Clerc-Renaud</w:t>
+            </w:r>
+          </w:p>
+        </w:tc>
+        <w:tc>
+          <w:tcPr>
+            <w:tcW w:w="3069" w:type="dxa"/>
+            <w:shd w:val="clear" w:color="auto" w:fill="auto"/>
+          </w:tcPr>
+          <w:p>
+            <w:pPr>
+              <w:jc w:val="both"/>
+              <w:rPr>
+                <w:rFonts w:ascii="Calibri" w:hAnsi="Calibri" w:cs="Calibri"/>
+              </w:rPr>
+            </w:pPr>
+            <w:proofErr w:type="spellStart"/>
+            <w:r>
+              <w:rPr>
+                <w:rFonts w:ascii="Calibri" w:hAnsi="Calibri" w:cs="Calibri"/>
+              </w:rPr>
+              <w:t>Tiles</w:t>
+            </w:r>
+            <w:r>
+              <w:rPr>
+                <w:rFonts w:ascii="Calibri" w:hAnsi="Calibri" w:cs="Calibri"/>
+              </w:rPr>
+              <w:t>Map</w:t>
+            </w:r>
+            <w:proofErr w:type="spellEnd"/>
+            <w:r>
+              <w:rPr>
+                <w:rFonts w:ascii="Calibri" w:hAnsi="Calibri" w:cs="Calibri"/>
+              </w:rPr>
+              <w:t xml:space="preserve"> snowmap1</w:t>
+            </w:r>
+          </w:p>
+        </w:tc>
+        <w:tc>
+          <w:tcPr>
+            <w:tcW w:w="2897" w:type="dxa"/>
+          </w:tcPr>
+          <w:p>
+            <w:pPr>
+              <w:jc w:val="both"/>
+              <w:rPr>
+                <w:rFonts w:ascii="Calibri" w:hAnsi="Calibri" w:cs="Calibri"/>
+              </w:rPr>
+            </w:pPr>
+            <w:r>
+              <w:rPr>
+                <w:rFonts w:ascii="Calibri" w:hAnsi="Calibri" w:cs="Calibri"/>
+              </w:rPr>
+              <w:t>OK</w:t>
+            </w:r>
+          </w:p>
+        </w:tc>
+      </w:tr>
+      <w:tr>
+        <w:tc>
+          <w:tcPr>
+            <w:tcW w:w="2681" w:type="dxa"/>
+            <w:shd w:val="clear" w:color="auto" w:fill="auto"/>
+          </w:tcPr>
+          <w:p>
+            <w:pPr>
+              <w:jc w:val="both"/>
+              <w:rPr>
+                <w:rFonts w:ascii="Calibri" w:hAnsi="Calibri" w:cs="Calibri"/>
+              </w:rPr>
+            </w:pPr>
+            <w:r>
+              <w:rPr>
+                <w:rFonts w:ascii="Calibri" w:hAnsi="Calibri" w:cs="Calibri"/>
+              </w:rPr>
+              <w:t>Clerc-Renaud</w:t>
+            </w:r>
+          </w:p>
+        </w:tc>
+        <w:tc>
+          <w:tcPr>
+            <w:tcW w:w="3069" w:type="dxa"/>
+            <w:shd w:val="clear" w:color="auto" w:fill="auto"/>
+          </w:tcPr>
+          <w:p>
+            <w:pPr>
+              <w:jc w:val="both"/>
+              <w:rPr>
+                <w:rFonts w:ascii="Calibri" w:hAnsi="Calibri" w:cs="Calibri"/>
+              </w:rPr>
+            </w:pPr>
+            <w:r>
+              <w:rPr>
+                <w:rFonts w:ascii="Calibri" w:hAnsi="Calibri" w:cs="Calibri"/>
+              </w:rPr>
+              <w:t>Trap</w:t>
+            </w:r>
+          </w:p>
+        </w:tc>
+        <w:tc>
+          <w:tcPr>
+            <w:tcW w:w="2897" w:type="dxa"/>
+          </w:tcPr>
+          <w:p>
+            <w:pPr>
+              <w:jc w:val="both"/>
+              <w:rPr>
+                <w:rFonts w:ascii="Calibri" w:hAnsi="Calibri" w:cs="Calibri"/>
+              </w:rPr>
+            </w:pPr>
+            <w:r>
+              <w:rPr>
+                <w:rFonts w:ascii="Calibri" w:hAnsi="Calibri" w:cs="Calibri"/>
+              </w:rPr>
+              <w:t>OK</w:t>
+            </w:r>
+          </w:p>
+        </w:tc>
+      </w:tr>
+      <w:tr>
+        <w:tc>
+          <w:tcPr>
+            <w:tcW w:w="2681" w:type="dxa"/>
+            <w:shd w:val="clear" w:color="auto" w:fill="auto"/>
+          </w:tcPr>
+          <w:p>
+            <w:pPr>
+              <w:jc w:val="both"/>
+              <w:rPr>
+                <w:rFonts w:ascii="Calibri" w:hAnsi="Calibri" w:cs="Calibri"/>
+              </w:rPr>
+            </w:pPr>
+            <w:r>
+              <w:rPr>
+                <w:rFonts w:ascii="Calibri" w:hAnsi="Calibri" w:cs="Calibri"/>
+              </w:rPr>
+              <w:t>Clerc-Renaud</w:t>
+            </w:r>
+          </w:p>
+        </w:tc>
+        <w:tc>
+          <w:tcPr>
+            <w:tcW w:w="3069" w:type="dxa"/>
+            <w:shd w:val="clear" w:color="auto" w:fill="auto"/>
+          </w:tcPr>
+          <w:p>
+            <w:pPr>
+              <w:jc w:val="both"/>
+              <w:rPr>
+                <w:rFonts w:ascii="Calibri" w:hAnsi="Calibri" w:cs="Calibri"/>
+              </w:rPr>
+            </w:pPr>
+            <w:r>
+              <w:rPr>
+                <w:rFonts w:ascii="Calibri" w:hAnsi="Calibri" w:cs="Calibri"/>
+              </w:rPr>
+              <w:t>Sprite trap</w:t>
+            </w:r>
+          </w:p>
+        </w:tc>
+        <w:tc>
+          <w:tcPr>
+            <w:tcW w:w="2897" w:type="dxa"/>
+          </w:tcPr>
+          <w:p>
+            <w:pPr>
+              <w:jc w:val="both"/>
+              <w:rPr>
+                <w:rFonts w:ascii="Calibri" w:hAnsi="Calibri" w:cs="Calibri"/>
+              </w:rPr>
+            </w:pPr>
+            <w:r>
+              <w:rPr>
+                <w:rFonts w:ascii="Calibri" w:hAnsi="Calibri" w:cs="Calibri"/>
+              </w:rPr>
+              <w:t>OK</w:t>
+            </w:r>
+          </w:p>
+        </w:tc>
+      </w:tr>
+      <w:tr>
+        <w:tc>
+          <w:tcPr>
+            <w:tcW w:w="2681" w:type="dxa"/>
+            <w:shd w:val="clear" w:color="auto" w:fill="auto"/>
+          </w:tcPr>
+          <w:p>
+            <w:pPr>
+              <w:jc w:val="both"/>
+              <w:rPr>
+                <w:rFonts w:ascii="Calibri" w:hAnsi="Calibri" w:cs="Calibri"/>
+              </w:rPr>
+            </w:pPr>
+            <w:r>
+              <w:rPr>
+                <w:rFonts w:ascii="Calibri" w:hAnsi="Calibri" w:cs="Calibri"/>
+              </w:rPr>
+              <w:t>Clerc-Renaud</w:t>
+            </w:r>
+          </w:p>
+        </w:tc>
+        <w:tc>
+          <w:tcPr>
+            <w:tcW w:w="3069" w:type="dxa"/>
+            <w:shd w:val="clear" w:color="auto" w:fill="auto"/>
+          </w:tcPr>
+          <w:p>
+            <w:pPr>
+              <w:jc w:val="both"/>
+              <w:rPr>
+                <w:rFonts w:ascii="Calibri" w:hAnsi="Calibri" w:cs="Calibri"/>
+              </w:rPr>
+            </w:pPr>
+            <w:r>
+              <w:rPr>
+                <w:rFonts w:ascii="Calibri" w:hAnsi="Calibri" w:cs="Calibri"/>
+              </w:rPr>
+              <w:t>Sprite renard</w:t>
+            </w:r>
+          </w:p>
+        </w:tc>
+        <w:tc>
+          <w:tcPr>
+            <w:tcW w:w="2897" w:type="dxa"/>
+          </w:tcPr>
+          <w:p>
+            <w:pPr>
+              <w:jc w:val="both"/>
+              <w:rPr>
+                <w:rFonts w:ascii="Calibri" w:hAnsi="Calibri" w:cs="Calibri"/>
+              </w:rPr>
+            </w:pPr>
+            <w:r>
+              <w:rPr>
+                <w:rFonts w:ascii="Calibri" w:hAnsi="Calibri" w:cs="Calibri"/>
+              </w:rPr>
+              <w:t>OK</w:t>
+            </w:r>
+          </w:p>
+        </w:tc>
+      </w:tr>
+      <w:tr>
+        <w:tc>
+          <w:tcPr>
+            <w:tcW w:w="2681" w:type="dxa"/>
+            <w:shd w:val="clear" w:color="auto" w:fill="auto"/>
+          </w:tcPr>
+          <w:p>
+            <w:pPr>
+              <w:jc w:val="both"/>
+              <w:rPr>
+                <w:rFonts w:ascii="Calibri" w:hAnsi="Calibri" w:cs="Calibri"/>
+              </w:rPr>
+            </w:pPr>
+            <w:proofErr w:type="spellStart"/>
+            <w:r>
+              <w:rPr>
+                <w:rFonts w:ascii="Calibri" w:hAnsi="Calibri" w:cs="Calibri"/>
+              </w:rPr>
+              <w:t>Sauthier</w:t>
+            </w:r>
+            <w:proofErr w:type="spellEnd"/>
+          </w:p>
+        </w:tc>
+        <w:tc>
+          <w:tcPr>
+            <w:tcW w:w="3069" w:type="dxa"/>
+            <w:shd w:val="clear" w:color="auto" w:fill="auto"/>
+          </w:tcPr>
+          <w:p>
+            <w:pPr>
+              <w:jc w:val="both"/>
+              <w:rPr>
+                <w:rFonts w:ascii="Calibri" w:hAnsi="Calibri" w:cs="Calibri"/>
+              </w:rPr>
+            </w:pPr>
+            <w:r>
+              <w:rPr>
+                <w:rFonts w:ascii="Calibri" w:hAnsi="Calibri" w:cs="Calibri"/>
+              </w:rPr>
+              <w:t>Sprite pingouin</w:t>
+            </w:r>
+          </w:p>
+        </w:tc>
+        <w:tc>
+          <w:tcPr>
+            <w:tcW w:w="2897" w:type="dxa"/>
+          </w:tcPr>
+          <w:p>
+            <w:pPr>
+              <w:jc w:val="both"/>
+              <w:rPr>
+                <w:rFonts w:ascii="Calibri" w:hAnsi="Calibri" w:cs="Calibri"/>
+              </w:rPr>
+            </w:pPr>
+            <w:r>
+              <w:rPr>
+                <w:rFonts w:ascii="Calibri" w:hAnsi="Calibri" w:cs="Calibri"/>
+              </w:rPr>
+              <w:t>Ok</w:t>
+            </w:r>
+          </w:p>
+        </w:tc>
+      </w:tr>
+      <w:tr>
+        <w:tc>
+          <w:tcPr>
+            <w:tcW w:w="2681" w:type="dxa"/>
+            <w:shd w:val="clear" w:color="auto" w:fill="auto"/>
+          </w:tcPr>
+          <w:p>
+            <w:pPr>
+              <w:jc w:val="both"/>
+              <w:rPr>
+                <w:rFonts w:ascii="Calibri" w:hAnsi="Calibri" w:cs="Calibri"/>
+              </w:rPr>
+            </w:pPr>
+            <w:r>
+              <w:rPr>
+                <w:rFonts w:ascii="Calibri" w:hAnsi="Calibri" w:cs="Calibri"/>
+              </w:rPr>
+              <w:t>Clerc-Renaud</w:t>
+            </w:r>
+          </w:p>
+        </w:tc>
+        <w:tc>
+          <w:tcPr>
+            <w:tcW w:w="3069" w:type="dxa"/>
+            <w:shd w:val="clear" w:color="auto" w:fill="auto"/>
+          </w:tcPr>
+          <w:p>
+            <w:pPr>
+              <w:jc w:val="both"/>
+              <w:rPr>
+                <w:rFonts w:ascii="Calibri" w:hAnsi="Calibri" w:cs="Calibri"/>
+              </w:rPr>
+            </w:pPr>
+            <w:r>
+              <w:rPr>
+                <w:rFonts w:ascii="Calibri" w:hAnsi="Calibri" w:cs="Calibri"/>
+              </w:rPr>
+              <w:t>Sprite eagle</w:t>
+            </w:r>
+          </w:p>
+        </w:tc>
+        <w:tc>
+          <w:tcPr>
+            <w:tcW w:w="2897" w:type="dxa"/>
+          </w:tcPr>
+          <w:p>
+            <w:pPr>
+              <w:jc w:val="both"/>
+              <w:rPr>
+                <w:rFonts w:ascii="Calibri" w:hAnsi="Calibri" w:cs="Calibri"/>
+              </w:rPr>
+            </w:pPr>
+            <w:r>
+              <w:rPr>
+                <w:rFonts w:ascii="Calibri" w:hAnsi="Calibri" w:cs="Calibri"/>
+              </w:rPr>
+              <w:t>OK</w:t>
+            </w:r>
+          </w:p>
+        </w:tc>
+      </w:tr>
+      <w:tr>
+        <w:tc>
+          <w:tcPr>
+            <w:tcW w:w="2681" w:type="dxa"/>
+            <w:shd w:val="clear" w:color="auto" w:fill="auto"/>
+          </w:tcPr>
+          <w:p>
+            <w:pPr>
+              <w:jc w:val="both"/>
+              <w:rPr>
+                <w:rFonts w:ascii="Calibri" w:hAnsi="Calibri" w:cs="Calibri"/>
+              </w:rPr>
+            </w:pPr>
+            <w:proofErr w:type="spellStart"/>
+            <w:r>
+              <w:rPr>
+                <w:rFonts w:ascii="Calibri" w:hAnsi="Calibri" w:cs="Calibri"/>
+              </w:rPr>
+              <w:t>Labauve</w:t>
+            </w:r>
+            <w:proofErr w:type="spellEnd"/>
+          </w:p>
+        </w:tc>
+        <w:tc>
+          <w:tcPr>
+            <w:tcW w:w="3069" w:type="dxa"/>
+            <w:shd w:val="clear" w:color="auto" w:fill="auto"/>
+          </w:tcPr>
+          <w:p>
+            <w:pPr>
+              <w:jc w:val="both"/>
+              <w:rPr>
+                <w:rFonts w:ascii="Calibri" w:hAnsi="Calibri" w:cs="Calibri"/>
+              </w:rPr>
+            </w:pPr>
+            <w:r>
+              <w:rPr>
+                <w:rFonts w:ascii="Calibri" w:hAnsi="Calibri" w:cs="Calibri"/>
+              </w:rPr>
+              <w:t>Sprite portal</w:t>
+            </w:r>
+          </w:p>
+        </w:tc>
+        <w:tc>
+          <w:tcPr>
+            <w:tcW w:w="2897" w:type="dxa"/>
+          </w:tcPr>
+          <w:p>
+            <w:pPr>
+              <w:jc w:val="both"/>
+              <w:rPr>
+                <w:rFonts w:ascii="Calibri" w:hAnsi="Calibri" w:cs="Calibri"/>
+              </w:rPr>
+            </w:pPr>
+            <w:r>
+              <w:rPr>
+                <w:rFonts w:ascii="Calibri" w:hAnsi="Calibri" w:cs="Calibri"/>
+              </w:rPr>
+              <w:t>OK</w:t>
+            </w:r>
+          </w:p>
+        </w:tc>
+      </w:tr>
+      <w:tr>
+        <w:tc>
+          <w:tcPr>
+            <w:tcW w:w="2681" w:type="dxa"/>
+            <w:shd w:val="clear" w:color="auto" w:fill="auto"/>
+          </w:tcPr>
+          <w:p>
+            <w:pPr>
+              <w:jc w:val="both"/>
+              <w:rPr>
+                <w:rFonts w:ascii="Calibri" w:hAnsi="Calibri" w:cs="Calibri"/>
+              </w:rPr>
+            </w:pPr>
+            <w:proofErr w:type="spellStart"/>
+            <w:r>
+              <w:rPr>
+                <w:rFonts w:ascii="Calibri" w:hAnsi="Calibri" w:cs="Calibri"/>
+              </w:rPr>
+              <w:t>Labauve</w:t>
+            </w:r>
+            <w:proofErr w:type="spellEnd"/>
+          </w:p>
+        </w:tc>
+        <w:tc>
+          <w:tcPr>
+            <w:tcW w:w="3069" w:type="dxa"/>
+            <w:shd w:val="clear" w:color="auto" w:fill="auto"/>
+          </w:tcPr>
+          <w:p>
+            <w:pPr>
+              <w:jc w:val="both"/>
+              <w:rPr>
+                <w:rFonts w:ascii="Calibri" w:hAnsi="Calibri" w:cs="Calibri"/>
+              </w:rPr>
+            </w:pPr>
+            <w:proofErr w:type="spellStart"/>
+            <w:r>
+              <w:rPr>
+                <w:rFonts w:ascii="Calibri" w:hAnsi="Calibri" w:cs="Calibri"/>
+              </w:rPr>
+              <w:t>Recompenses</w:t>
+            </w:r>
+            <w:proofErr w:type="spellEnd"/>
+          </w:p>
+        </w:tc>
+        <w:tc>
+          <w:tcPr>
+            <w:tcW w:w="2897" w:type="dxa"/>
+          </w:tcPr>
+          <w:p>
+            <w:pPr>
+              <w:jc w:val="both"/>
+              <w:rPr>
+                <w:rFonts w:ascii="Calibri" w:hAnsi="Calibri" w:cs="Calibri"/>
+              </w:rPr>
+            </w:pPr>
+            <w:r>
+              <w:rPr>
+                <w:rFonts w:ascii="Calibri" w:hAnsi="Calibri" w:cs="Calibri"/>
+              </w:rPr>
+              <w:t>OK</w:t>
+            </w:r>
+          </w:p>
+        </w:tc>
+      </w:tr>
+      <w:tr>
+        <w:tc>
+          <w:tcPr>
+            <w:tcW w:w="2681" w:type="dxa"/>
+            <w:shd w:val="clear" w:color="auto" w:fill="auto"/>
+          </w:tcPr>
+          <w:p>
+            <w:pPr>
+              <w:jc w:val="both"/>
+              <w:rPr>
+                <w:rFonts w:ascii="Calibri" w:hAnsi="Calibri" w:cs="Calibri"/>
+              </w:rPr>
+            </w:pPr>
+            <w:r>
+              <w:rPr>
+                <w:rFonts w:ascii="Calibri" w:hAnsi="Calibri" w:cs="Calibri"/>
+              </w:rPr>
+              <w:t>Clerc-Renaud</w:t>
+            </w:r>
+          </w:p>
+        </w:tc>
+        <w:tc>
+          <w:tcPr>
+            <w:tcW w:w="3069" w:type="dxa"/>
+            <w:shd w:val="clear" w:color="auto" w:fill="auto"/>
+          </w:tcPr>
+          <w:p>
+            <w:pPr>
+              <w:jc w:val="both"/>
+              <w:rPr>
+                <w:rFonts w:ascii="Calibri" w:hAnsi="Calibri" w:cs="Calibri"/>
+              </w:rPr>
+            </w:pPr>
+            <w:proofErr w:type="spellStart"/>
+            <w:r>
+              <w:rPr>
+                <w:rFonts w:ascii="Calibri" w:hAnsi="Calibri" w:cs="Calibri"/>
+              </w:rPr>
+              <w:t>MonstreRampant</w:t>
+            </w:r>
+            <w:proofErr w:type="spellEnd"/>
+          </w:p>
+        </w:tc>
+        <w:tc>
+          <w:tcPr>
+            <w:tcW w:w="2897" w:type="dxa"/>
+          </w:tcPr>
+          <w:p>
+            <w:pPr>
+              <w:jc w:val="both"/>
+              <w:rPr>
+                <w:rFonts w:ascii="Calibri" w:hAnsi="Calibri" w:cs="Calibri"/>
+              </w:rPr>
+            </w:pPr>
+            <w:r>
+              <w:rPr>
+                <w:rFonts w:ascii="Calibri" w:hAnsi="Calibri" w:cs="Calibri"/>
+              </w:rPr>
+              <w:t>OK</w:t>
+            </w:r>
+          </w:p>
+        </w:tc>
+      </w:tr>
+      <w:tr>
+        <w:tc>
+          <w:tcPr>
+            <w:tcW w:w="2681" w:type="dxa"/>
+            <w:shd w:val="clear" w:color="auto" w:fill="auto"/>
+          </w:tcPr>
+          <w:p>
+            <w:pPr>
+              <w:jc w:val="both"/>
+              <w:rPr>
+                <w:rFonts w:ascii="Calibri" w:hAnsi="Calibri" w:cs="Calibri"/>
+              </w:rPr>
+            </w:pPr>
+            <w:r>
+              <w:rPr>
+                <w:rFonts w:ascii="Calibri" w:hAnsi="Calibri" w:cs="Calibri"/>
+              </w:rPr>
+              <w:t>Clerc-Renaud</w:t>
+            </w:r>
+          </w:p>
+        </w:tc>
+        <w:tc>
+          <w:tcPr>
+            <w:tcW w:w="3069" w:type="dxa"/>
+            <w:shd w:val="clear" w:color="auto" w:fill="auto"/>
+          </w:tcPr>
+          <w:p>
+            <w:pPr>
+              <w:jc w:val="both"/>
+              <w:rPr>
+                <w:rFonts w:ascii="Calibri" w:hAnsi="Calibri" w:cs="Calibri"/>
+              </w:rPr>
+            </w:pPr>
+            <w:proofErr w:type="spellStart"/>
+            <w:r>
+              <w:rPr>
+                <w:rFonts w:ascii="Calibri" w:hAnsi="Calibri" w:cs="Calibri"/>
+              </w:rPr>
+              <w:t>MonstreVolant</w:t>
+            </w:r>
+            <w:proofErr w:type="spellEnd"/>
+          </w:p>
+        </w:tc>
+        <w:tc>
+          <w:tcPr>
+            <w:tcW w:w="2897" w:type="dxa"/>
+          </w:tcPr>
+          <w:p>
+            <w:pPr>
+              <w:jc w:val="both"/>
+              <w:rPr>
+                <w:rFonts w:ascii="Calibri" w:hAnsi="Calibri" w:cs="Calibri"/>
+              </w:rPr>
+            </w:pPr>
+            <w:r>
+              <w:rPr>
+                <w:rFonts w:ascii="Calibri" w:hAnsi="Calibri" w:cs="Calibri"/>
+              </w:rPr>
+              <w:t>OK</w:t>
+            </w:r>
+          </w:p>
+        </w:tc>
+      </w:tr>
+      <w:tr>
+        <w:tc>
+          <w:tcPr>
+            <w:tcW w:w="2681" w:type="dxa"/>
+            <w:shd w:val="clear" w:color="auto" w:fill="auto"/>
+          </w:tcPr>
+          <w:p>
+            <w:pPr>
+              <w:jc w:val="both"/>
+              <w:rPr>
+                <w:rFonts w:ascii="Calibri" w:hAnsi="Calibri" w:cs="Calibri"/>
+              </w:rPr>
+            </w:pPr>
+            <w:proofErr w:type="spellStart"/>
+            <w:r>
+              <w:rPr>
+                <w:rFonts w:ascii="Calibri" w:hAnsi="Calibri" w:cs="Calibri"/>
+              </w:rPr>
+              <w:t>Labauve</w:t>
+            </w:r>
+            <w:proofErr w:type="spellEnd"/>
+          </w:p>
+        </w:tc>
+        <w:tc>
+          <w:tcPr>
+            <w:tcW w:w="3069" w:type="dxa"/>
+            <w:shd w:val="clear" w:color="auto" w:fill="auto"/>
+          </w:tcPr>
+          <w:p>
+            <w:pPr>
+              <w:jc w:val="both"/>
+              <w:rPr>
+                <w:rFonts w:ascii="Calibri" w:hAnsi="Calibri" w:cs="Calibri"/>
+              </w:rPr>
+            </w:pPr>
+            <w:proofErr w:type="spellStart"/>
+            <w:r>
+              <w:rPr>
+                <w:rFonts w:ascii="Calibri" w:hAnsi="Calibri" w:cs="Calibri"/>
+              </w:rPr>
+              <w:t>GameOver</w:t>
+            </w:r>
+            <w:proofErr w:type="spellEnd"/>
+          </w:p>
+        </w:tc>
+        <w:tc>
+          <w:tcPr>
+            <w:tcW w:w="2897" w:type="dxa"/>
+          </w:tcPr>
+          <w:p>
+            <w:pPr>
+              <w:jc w:val="both"/>
+              <w:rPr>
+                <w:rFonts w:ascii="Calibri" w:hAnsi="Calibri" w:cs="Calibri"/>
+              </w:rPr>
+            </w:pPr>
+            <w:r>
+              <w:rPr>
+                <w:rFonts w:ascii="Calibri" w:hAnsi="Calibri" w:cs="Calibri"/>
+              </w:rPr>
+              <w:t>OK</w:t>
+            </w:r>
+          </w:p>
+        </w:tc>
+      </w:tr>
+      <w:tr>
+        <w:tc>
+          <w:tcPr>
+            <w:tcW w:w="2681" w:type="dxa"/>
+            <w:shd w:val="clear" w:color="auto" w:fill="auto"/>
+          </w:tcPr>
+          <w:p>
+            <w:pPr>
+              <w:jc w:val="both"/>
+              <w:rPr>
+                <w:rFonts w:ascii="Calibri" w:hAnsi="Calibri" w:cs="Calibri"/>
+              </w:rPr>
+            </w:pPr>
+            <w:proofErr w:type="spellStart"/>
+            <w:r>
+              <w:rPr>
+                <w:rFonts w:ascii="Calibri" w:hAnsi="Calibri" w:cs="Calibri"/>
+              </w:rPr>
+              <w:t>Labauve</w:t>
+            </w:r>
+            <w:proofErr w:type="spellEnd"/>
+          </w:p>
+        </w:tc>
+        <w:tc>
+          <w:tcPr>
+            <w:tcW w:w="3069" w:type="dxa"/>
+            <w:shd w:val="clear" w:color="auto" w:fill="auto"/>
+          </w:tcPr>
+          <w:p>
+            <w:pPr>
+              <w:jc w:val="both"/>
+              <w:rPr>
+                <w:rFonts w:ascii="Calibri" w:hAnsi="Calibri" w:cs="Calibri"/>
+              </w:rPr>
+            </w:pPr>
+            <w:proofErr w:type="spellStart"/>
+            <w:r>
+              <w:rPr>
+                <w:rFonts w:ascii="Calibri" w:hAnsi="Calibri" w:cs="Calibri"/>
+              </w:rPr>
+              <w:t>Regle</w:t>
+            </w:r>
+            <w:proofErr w:type="spellEnd"/>
+          </w:p>
+        </w:tc>
+        <w:tc>
+          <w:tcPr>
+            <w:tcW w:w="2897" w:type="dxa"/>
+          </w:tcPr>
+          <w:p>
+            <w:pPr>
+              <w:jc w:val="both"/>
+              <w:rPr>
+                <w:rFonts w:ascii="Calibri" w:hAnsi="Calibri" w:cs="Calibri"/>
+              </w:rPr>
+            </w:pPr>
+            <w:r>
+              <w:rPr>
+                <w:rFonts w:ascii="Calibri" w:hAnsi="Calibri" w:cs="Calibri"/>
+              </w:rPr>
+              <w:t>OK</w:t>
+            </w:r>
+          </w:p>
+        </w:tc>
+      </w:tr>
+      <w:tr>
+        <w:tc>
+          <w:tcPr>
+            <w:tcW w:w="2681" w:type="dxa"/>
+            <w:shd w:val="clear" w:color="auto" w:fill="auto"/>
+          </w:tcPr>
+          <w:p>
+            <w:pPr>
+              <w:jc w:val="both"/>
+              <w:rPr>
+                <w:rFonts w:ascii="Calibri" w:hAnsi="Calibri" w:cs="Calibri"/>
+              </w:rPr>
+            </w:pPr>
+            <w:r>
+              <w:rPr>
+                <w:rFonts w:ascii="Calibri" w:hAnsi="Calibri" w:cs="Calibri"/>
+              </w:rPr>
+              <w:t>Labauve</w:t>
+            </w:r>
+            <w:bookmarkStart w:id="13" w:name="_GoBack"/>
+            <w:bookmarkEnd w:id="13"/>
+          </w:p>
+        </w:tc>
+        <w:tc>
+          <w:tcPr>
+            <w:tcW w:w="3069" w:type="dxa"/>
+            <w:shd w:val="clear" w:color="auto" w:fill="auto"/>
+          </w:tcPr>
+          <w:p>
+            <w:pPr>
+              <w:jc w:val="both"/>
+              <w:rPr>
+                <w:rFonts w:ascii="Calibri" w:hAnsi="Calibri" w:cs="Calibri"/>
+              </w:rPr>
+            </w:pPr>
+            <w:r>
+              <w:rPr>
+                <w:rFonts w:ascii="Calibri" w:hAnsi="Calibri" w:cs="Calibri"/>
+              </w:rPr>
+              <w:t>Win</w:t>
+            </w:r>
+          </w:p>
+        </w:tc>
+        <w:tc>
+          <w:tcPr>
+            <w:tcW w:w="2897" w:type="dxa"/>
+          </w:tcPr>
+          <w:p>
+            <w:pPr>
+              <w:jc w:val="both"/>
+              <w:rPr>
+                <w:rFonts w:ascii="Calibri" w:hAnsi="Calibri" w:cs="Calibri"/>
+              </w:rPr>
+            </w:pPr>
+            <w:r>
+              <w:rPr>
+                <w:rFonts w:ascii="Calibri" w:hAnsi="Calibri" w:cs="Calibri"/>
+              </w:rPr>
+              <w:t>OK</w:t>
+            </w:r>
+          </w:p>
+        </w:tc>
+      </w:tr>
+      <w:tr>
+        <w:tc>
+          <w:tcPr>
+            <w:tcW w:w="2681" w:type="dxa"/>
+            <w:shd w:val="clear" w:color="auto" w:fill="auto"/>
+          </w:tcPr>
+          <w:p>
+            <w:pPr>
+              <w:jc w:val="both"/>
+              <w:rPr>
+                <w:rFonts w:ascii="Calibri" w:hAnsi="Calibri" w:cs="Calibri"/>
+              </w:rPr>
+            </w:pPr>
+          </w:p>
+        </w:tc>
+        <w:tc>
+          <w:tcPr>
+            <w:tcW w:w="3069" w:type="dxa"/>
+            <w:shd w:val="clear" w:color="auto" w:fill="auto"/>
+          </w:tcPr>
+          <w:p>
+            <w:pPr>
+              <w:jc w:val="both"/>
+              <w:rPr>
+                <w:rFonts w:ascii="Calibri" w:hAnsi="Calibri" w:cs="Calibri"/>
+              </w:rPr>
+            </w:pPr>
           </w:p>
         </w:tc>
         <w:tc>
@@ -3946,12 +5316,6 @@
                 <w:rFonts w:ascii="Calibri" w:hAnsi="Calibri" w:cs="Calibri"/>
               </w:rPr>
             </w:pPr>
-            <w:r>
-              <w:rPr>
-                <w:rFonts w:ascii="Calibri" w:hAnsi="Calibri" w:cs="Calibri"/>
-              </w:rPr>
-              <w:t>Martin</w:t>
-            </w:r>
           </w:p>
         </w:tc>
         <w:tc>
@@ -3966,12 +5330,6 @@
                 <w:rFonts w:ascii="Calibri" w:hAnsi="Calibri" w:cs="Calibri"/>
               </w:rPr>
             </w:pPr>
-            <w:r>
-              <w:rPr>
-                <w:rFonts w:ascii="Calibri" w:hAnsi="Calibri" w:cs="Calibri"/>
-              </w:rPr>
-              <w:t>Sprite Ennemi</w:t>
-            </w:r>
           </w:p>
         </w:tc>
         <w:tc>
@@ -3988,6 +5346,135 @@
           </w:p>
         </w:tc>
       </w:tr>
+      <w:tr>
+        <w:tc>
+          <w:tcPr>
+            <w:tcW w:w="2681" w:type="dxa"/>
+            <w:shd w:val="clear" w:color="auto" w:fill="auto"/>
+          </w:tcPr>
+          <w:p>
+            <w:pPr>
+              <w:jc w:val="both"/>
+              <w:rPr>
+                <w:rFonts w:ascii="Calibri" w:hAnsi="Calibri" w:cs="Calibri"/>
+              </w:rPr>
+            </w:pPr>
+          </w:p>
+        </w:tc>
+        <w:tc>
+          <w:tcPr>
+            <w:tcW w:w="3069" w:type="dxa"/>
+            <w:shd w:val="clear" w:color="auto" w:fill="auto"/>
+          </w:tcPr>
+          <w:p>
+            <w:pPr>
+              <w:jc w:val="both"/>
+              <w:rPr>
+                <w:rFonts w:ascii="Calibri" w:hAnsi="Calibri" w:cs="Calibri"/>
+              </w:rPr>
+            </w:pPr>
+          </w:p>
+        </w:tc>
+        <w:tc>
+          <w:tcPr>
+            <w:tcW w:w="2897" w:type="dxa"/>
+          </w:tcPr>
+          <w:p>
+            <w:pPr>
+              <w:jc w:val="both"/>
+              <w:rPr>
+                <w:rFonts w:ascii="Calibri" w:hAnsi="Calibri" w:cs="Calibri"/>
+              </w:rPr>
+            </w:pPr>
+          </w:p>
+        </w:tc>
+      </w:tr>
+      <w:tr>
+        <w:tc>
+          <w:tcPr>
+            <w:tcW w:w="2681" w:type="dxa"/>
+            <w:shd w:val="clear" w:color="auto" w:fill="auto"/>
+          </w:tcPr>
+          <w:p>
+            <w:pPr>
+              <w:jc w:val="both"/>
+              <w:rPr>
+                <w:rFonts w:ascii="Calibri" w:hAnsi="Calibri" w:cs="Calibri"/>
+              </w:rPr>
+            </w:pPr>
+          </w:p>
+        </w:tc>
+        <w:tc>
+          <w:tcPr>
+            <w:tcW w:w="3069" w:type="dxa"/>
+            <w:shd w:val="clear" w:color="auto" w:fill="auto"/>
+          </w:tcPr>
+          <w:p>
+            <w:pPr>
+              <w:jc w:val="both"/>
+              <w:rPr>
+                <w:rFonts w:ascii="Calibri" w:hAnsi="Calibri" w:cs="Calibri"/>
+              </w:rPr>
+            </w:pPr>
+          </w:p>
+        </w:tc>
+        <w:tc>
+          <w:tcPr>
+            <w:tcW w:w="2897" w:type="dxa"/>
+          </w:tcPr>
+          <w:p>
+            <w:pPr>
+              <w:jc w:val="both"/>
+              <w:rPr>
+                <w:rFonts w:ascii="Calibri" w:hAnsi="Calibri" w:cs="Calibri"/>
+              </w:rPr>
+            </w:pPr>
+          </w:p>
+        </w:tc>
+      </w:tr>
+      <w:tr>
+        <w:tc>
+          <w:tcPr>
+            <w:tcW w:w="2681" w:type="dxa"/>
+            <w:shd w:val="clear" w:color="auto" w:fill="auto"/>
+          </w:tcPr>
+          <w:p>
+            <w:pPr>
+              <w:jc w:val="both"/>
+              <w:rPr>
+                <w:rFonts w:ascii="Calibri" w:hAnsi="Calibri" w:cs="Calibri"/>
+              </w:rPr>
+            </w:pPr>
+          </w:p>
+        </w:tc>
+        <w:tc>
+          <w:tcPr>
+            <w:tcW w:w="3069" w:type="dxa"/>
+            <w:shd w:val="clear" w:color="auto" w:fill="auto"/>
+          </w:tcPr>
+          <w:p>
+            <w:pPr>
+              <w:jc w:val="both"/>
+              <w:rPr>
+                <w:rFonts w:ascii="Calibri" w:hAnsi="Calibri" w:cs="Calibri"/>
+              </w:rPr>
+            </w:pPr>
+          </w:p>
+        </w:tc>
+        <w:tc>
+          <w:tcPr>
+            <w:tcW w:w="2897" w:type="dxa"/>
+          </w:tcPr>
+          <w:p>
+            <w:pPr>
+              <w:jc w:val="both"/>
+              <w:rPr>
+                <w:rFonts w:ascii="Calibri" w:hAnsi="Calibri" w:cs="Calibri"/>
+              </w:rPr>
+            </w:pPr>
+          </w:p>
+        </w:tc>
+      </w:tr>
     </w:tbl>
     <w:p>
       <w:pPr>
@@ -4097,6 +5584,7 @@
         <w:rPr>
           <w:noProof/>
         </w:rPr>
+        <w:lastRenderedPageBreak/>
         <w:drawing>
           <wp:inline distT="0" distB="0" distL="0" distR="0" wp14:anchorId="1E3CE631" wp14:editId="2157BA79">
             <wp:extent cx="3604260" cy="1695450"/>
@@ -4115,7 +5603,7 @@
                     </pic:cNvPicPr>
                   </pic:nvPicPr>
                   <pic:blipFill>
-                    <a:blip r:embed="rId17" cstate="print">
+                    <a:blip r:embed="rId19" cstate="print">
                       <a:extLst>
                         <a:ext uri="{28A0092B-C50C-407E-A947-70E740481C1C}">
                           <a14:useLocalDpi xmlns:a14="http://schemas.microsoft.com/office/drawing/2010/main" val="0"/>
@@ -4156,12 +5644,12 @@
       </w:pPr>
     </w:p>
     <w:sectPr>
-      <w:headerReference w:type="even" r:id="rId18"/>
-      <w:headerReference w:type="default" r:id="rId19"/>
-      <w:footerReference w:type="even" r:id="rId20"/>
-      <w:footerReference w:type="default" r:id="rId21"/>
-      <w:headerReference w:type="first" r:id="rId22"/>
-      <w:footerReference w:type="first" r:id="rId23"/>
+      <w:headerReference w:type="even" r:id="rId20"/>
+      <w:headerReference w:type="default" r:id="rId21"/>
+      <w:footerReference w:type="even" r:id="rId22"/>
+      <w:footerReference w:type="default" r:id="rId23"/>
+      <w:headerReference w:type="first" r:id="rId24"/>
+      <w:footerReference w:type="first" r:id="rId25"/>
       <w:pgSz w:w="11906" w:h="16838"/>
       <w:pgMar w:top="794" w:right="1134" w:bottom="851" w:left="1134" w:header="709" w:footer="709" w:gutter="0"/>
       <w:cols w:space="708"/>
@@ -9049,7 +10537,7 @@
 </file>
 
 <file path=customXml/itemProps1.xml><?xml version="1.0" encoding="utf-8"?>
-<ds:datastoreItem xmlns:ds="http://schemas.openxmlformats.org/officeDocument/2006/customXml" ds:itemID="{EF1B0BFF-19C8-43D6-97F6-FC747782F9B5}">
+<ds:datastoreItem xmlns:ds="http://schemas.openxmlformats.org/officeDocument/2006/customXml" ds:itemID="{D8000679-A965-48D4-B653-D4C1987808EF}">
   <ds:schemaRefs>
     <ds:schemaRef ds:uri="http://schemas.openxmlformats.org/officeDocument/2006/bibliography"/>
   </ds:schemaRefs>

</xml_diff>